<commit_message>
Update Paper Fortiva Review (Version 5).docx
</commit_message>
<xml_diff>
--- a/Artículo/Paper Fortiva Review (Version 5).docx
+++ b/Artículo/Paper Fortiva Review (Version 5).docx
@@ -3174,19 +3174,7 @@
         <w:rPr>
           <w:highlight w:val="yellow"/>
         </w:rPr>
-        <w:t>Silva et al., 2023</w:t>
-      </w:r>
-      <w:r>
-        <w:rPr>
-          <w:highlight w:val="yellow"/>
-        </w:rPr>
-        <w:t xml:space="preserve"> (General)</w:t>
-      </w:r>
-      <w:r>
-        <w:rPr>
-          <w:highlight w:val="yellow"/>
-        </w:rPr>
-        <w:t>; Miskam et al., 2013; She &amp; Ren, 202; Scassellati et al., 2018; Zhanatkyzy et al., 2020; Tobar et al., 2021; and Marathaki et al. (2022)</w:t>
+        <w:t>Silva et al., 2023 (General); Miskam et al., 2013; She &amp; Ren, 202; Scassellati et al., 2018; Zhanatkyzy et al., 2020; Tobar et al., 2021; and Marathaki et al. (2022)</w:t>
       </w:r>
     </w:p>
     <w:p>
@@ -3328,55 +3316,7 @@
         <w:rPr>
           <w:highlight w:val="yellow"/>
         </w:rPr>
-        <w:t>(Scassellati, 2018; Alnajjar et al., 2021; Carlson et al., 2018; Charron et al., 2017; Kajopoulos et al., 2015)</w:t>
-      </w:r>
-      <w:r>
-        <w:rPr>
-          <w:highlight w:val="yellow"/>
-        </w:rPr>
-        <w:t xml:space="preserve"> </w:t>
-      </w:r>
-      <w:r>
-        <w:rPr>
-          <w:highlight w:val="yellow"/>
-        </w:rPr>
-        <w:t>(Costa et al., 2014; Lebersfeld et al., 2018; Li et al., 2020; Tartarisco et al., 2022)</w:t>
-      </w:r>
-      <w:r>
-        <w:rPr>
-          <w:highlight w:val="yellow"/>
-        </w:rPr>
-        <w:t xml:space="preserve"> </w:t>
-      </w:r>
-      <w:r>
-        <w:rPr>
-          <w:highlight w:val="yellow"/>
-        </w:rPr>
-        <w:t>(Valadao et al., 2016; Bonarini et al., 2014; Conti et al., 2020; Marathaki et al., 2022; Simlesa et al., 2022),</w:t>
-      </w:r>
-      <w:r>
-        <w:rPr>
-          <w:highlight w:val="yellow"/>
-        </w:rPr>
-        <w:t xml:space="preserve"> </w:t>
-      </w:r>
-      <w:r>
-        <w:rPr>
-          <w:highlight w:val="yellow"/>
-        </w:rPr>
-        <w:t>(Marino et al., 2020; Wood et al., 2017; Wood et al., 2019)</w:t>
-      </w:r>
-      <w:r>
-        <w:rPr>
-          <w:highlight w:val="yellow"/>
-        </w:rPr>
-        <w:t xml:space="preserve"> </w:t>
-      </w:r>
-      <w:r>
-        <w:rPr>
-          <w:highlight w:val="yellow"/>
-        </w:rPr>
-        <w:t>(Abdelmohsen &amp; Arafa, 2021; Tobar et al., 2021; Rakhymbayeva &amp; Sandygulova, 2021)</w:t>
+        <w:t>(Scassellati, 2018; Alnajjar et al., 2021; Carlson et al., 2018; Charron et al., 2017; Kajopoulos et al., 2015) (Costa et al., 2014; Lebersfeld et al., 2018; Li et al., 2020; Tartarisco et al., 2022) (Valadao et al., 2016; Bonarini et al., 2014; Conti et al., 2020; Marathaki et al., 2022; Simlesa et al., 2022), (Marino et al., 2020; Wood et al., 2017; Wood et al., 2019) (Abdelmohsen &amp; Arafa, 2021; Tobar et al., 2021; Rakhymbayeva &amp; Sandygulova, 2021)</w:t>
       </w:r>
     </w:p>
     <w:p>
@@ -3441,55 +3381,7 @@
           <w:highlight w:val="yellow"/>
         </w:rPr>
         <w:lastRenderedPageBreak/>
-        <w:t>(Alnajjar et al., 2021; Wanglavan et al., 2019; Welch et al., 2023)</w:t>
-      </w:r>
-      <w:r>
-        <w:rPr>
-          <w:highlight w:val="yellow"/>
-        </w:rPr>
-        <w:t xml:space="preserve"> </w:t>
-      </w:r>
-      <w:r>
-        <w:rPr>
-          <w:highlight w:val="yellow"/>
-        </w:rPr>
-        <w:t>(Pérez-Vazquez et al., 2022; Sakka &amp; Gaboriau, 2017)</w:t>
-      </w:r>
-      <w:r>
-        <w:rPr>
-          <w:highlight w:val="yellow"/>
-        </w:rPr>
-        <w:t xml:space="preserve"> </w:t>
-      </w:r>
-      <w:r>
-        <w:rPr>
-          <w:highlight w:val="yellow"/>
-        </w:rPr>
-        <w:t>(Papadopoulou et al., 2022; Zamin et al., 2019; Shahriar et al., 2021)</w:t>
-      </w:r>
-      <w:r>
-        <w:rPr>
-          <w:highlight w:val="yellow"/>
-        </w:rPr>
-        <w:t xml:space="preserve"> </w:t>
-      </w:r>
-      <w:r>
-        <w:rPr>
-          <w:highlight w:val="yellow"/>
-        </w:rPr>
-        <w:t>(Bonarini et al., 2014; Robles-Bykbaev et al., 2018)</w:t>
-      </w:r>
-      <w:r>
-        <w:rPr>
-          <w:highlight w:val="yellow"/>
-        </w:rPr>
-        <w:t xml:space="preserve"> </w:t>
-      </w:r>
-      <w:r>
-        <w:rPr>
-          <w:highlight w:val="yellow"/>
-        </w:rPr>
-        <w:t>(Taheri et al., 2016, 2019)</w:t>
+        <w:t>(Alnajjar et al., 2021; Wanglavan et al., 2019; Welch et al., 2023) (Pérez-Vazquez et al., 2022; Sakka &amp; Gaboriau, 2017) (Papadopoulou et al., 2022; Zamin et al., 2019; Shahriar et al., 2021) (Bonarini et al., 2014; Robles-Bykbaev et al., 2018) (Taheri et al., 2016, 2019)</w:t>
       </w:r>
     </w:p>
     <w:p>
@@ -3574,103 +3466,7 @@
         <w:rPr>
           <w:highlight w:val="yellow"/>
         </w:rPr>
-        <w:t>(Alnajjar et al., 2021; Brivio et al., 2021; Che Hamid et al., 2013)</w:t>
-      </w:r>
-      <w:r>
-        <w:rPr>
-          <w:highlight w:val="yellow"/>
-        </w:rPr>
-        <w:t xml:space="preserve"> </w:t>
-      </w:r>
-      <w:r>
-        <w:rPr>
-          <w:highlight w:val="yellow"/>
-        </w:rPr>
-        <w:t>(Hong et al., 2022; Shah et al., 2023)</w:t>
-      </w:r>
-      <w:r>
-        <w:rPr>
-          <w:highlight w:val="yellow"/>
-        </w:rPr>
-        <w:t xml:space="preserve"> </w:t>
-      </w:r>
-      <w:r>
-        <w:rPr>
-          <w:highlight w:val="yellow"/>
-        </w:rPr>
-        <w:t>(Bharatharaj et al., 2016; Cervera et al., n.d.)</w:t>
-      </w:r>
-      <w:r>
-        <w:rPr>
-          <w:highlight w:val="yellow"/>
-        </w:rPr>
-        <w:t xml:space="preserve"> </w:t>
-      </w:r>
-      <w:r>
-        <w:rPr>
-          <w:highlight w:val="yellow"/>
-        </w:rPr>
-        <w:t>(Papadopoulou et al., 2022)</w:t>
-      </w:r>
-      <w:r>
-        <w:rPr>
-          <w:highlight w:val="yellow"/>
-        </w:rPr>
-        <w:t xml:space="preserve"> </w:t>
-      </w:r>
-      <w:r>
-        <w:rPr>
-          <w:highlight w:val="yellow"/>
-        </w:rPr>
-        <w:t>(Pennington et al., 2014)</w:t>
-      </w:r>
-      <w:r>
-        <w:rPr>
-          <w:highlight w:val="yellow"/>
-        </w:rPr>
-        <w:t xml:space="preserve"> </w:t>
-      </w:r>
-      <w:r>
-        <w:rPr>
-          <w:highlight w:val="yellow"/>
-        </w:rPr>
-        <w:t>(Taheri et al., 2016, 2018, 2019)</w:t>
-      </w:r>
-      <w:r>
-        <w:rPr>
-          <w:highlight w:val="yellow"/>
-        </w:rPr>
-        <w:t xml:space="preserve"> </w:t>
-      </w:r>
-      <w:r>
-        <w:rPr>
-          <w:highlight w:val="yellow"/>
-        </w:rPr>
-        <w:t>(Robles-Bykbaev et al., 2018)</w:t>
-      </w:r>
-      <w:r>
-        <w:rPr>
-          <w:highlight w:val="yellow"/>
-        </w:rPr>
-        <w:t xml:space="preserve"> </w:t>
-      </w:r>
-      <w:r>
-        <w:rPr>
-          <w:highlight w:val="yellow"/>
-        </w:rPr>
-        <w:t>(She &amp; Ren, 2021)</w:t>
-      </w:r>
-      <w:r>
-        <w:rPr>
-          <w:highlight w:val="yellow"/>
-        </w:rPr>
-        <w:t xml:space="preserve"> </w:t>
-      </w:r>
-      <w:r>
-        <w:rPr>
-          <w:highlight w:val="yellow"/>
-        </w:rPr>
-        <w:t>(Zamin et al., 2019; Zhanatkyzy et al., 2020).</w:t>
+        <w:t>(Alnajjar et al., 2021; Brivio et al., 2021; Che Hamid et al., 2013) (Hong et al., 2022; Shah et al., 2023) (Bharatharaj et al., 2016; Cervera et al., n.d.) (Papadopoulou et al., 2022) (Pennington et al., 2014) (Taheri et al., 2016, 2018, 2019) (Robles-Bykbaev et al., 2018) (She &amp; Ren, 2021) (Zamin et al., 2019; Zhanatkyzy et al., 2020).</w:t>
       </w:r>
     </w:p>
     <w:p>
@@ -3716,79 +3512,7 @@
         <w:rPr>
           <w:highlight w:val="yellow"/>
         </w:rPr>
-        <w:t>(Abdelmohsen &amp; Arafa, 2021; Costa et al., 2014; Lebersfeld et al., 2018)</w:t>
-      </w:r>
-      <w:r>
-        <w:rPr>
-          <w:highlight w:val="yellow"/>
-        </w:rPr>
-        <w:t xml:space="preserve"> </w:t>
-      </w:r>
-      <w:r>
-        <w:rPr>
-          <w:highlight w:val="yellow"/>
-        </w:rPr>
-        <w:t>(Marino et al., 2020; Tartarisco et al., 2022)</w:t>
-      </w:r>
-      <w:r>
-        <w:rPr>
-          <w:highlight w:val="yellow"/>
-        </w:rPr>
-        <w:t xml:space="preserve"> </w:t>
-      </w:r>
-      <w:r>
-        <w:rPr>
-          <w:highlight w:val="yellow"/>
-        </w:rPr>
-        <w:t>(Silva et al., 2023; Sakka &amp; Gaboriau, 2017)</w:t>
-      </w:r>
-      <w:r>
-        <w:rPr>
-          <w:highlight w:val="yellow"/>
-        </w:rPr>
-        <w:t xml:space="preserve"> </w:t>
-      </w:r>
-      <w:r>
-        <w:rPr>
-          <w:highlight w:val="yellow"/>
-        </w:rPr>
-        <w:t>(Brivio et al., 2021; Bonarini et al., 2016)</w:t>
-      </w:r>
-      <w:r>
-        <w:rPr>
-          <w:highlight w:val="yellow"/>
-        </w:rPr>
-        <w:t xml:space="preserve"> </w:t>
-      </w:r>
-      <w:r>
-        <w:rPr>
-          <w:highlight w:val="yellow"/>
-        </w:rPr>
-        <w:t>(Kim et al., 2021; Zhanatkyzy et al., 2020)</w:t>
-      </w:r>
-      <w:r>
-        <w:rPr>
-          <w:highlight w:val="yellow"/>
-        </w:rPr>
-        <w:t xml:space="preserve"> </w:t>
-      </w:r>
-      <w:r>
-        <w:rPr>
-          <w:highlight w:val="yellow"/>
-        </w:rPr>
-        <w:t>(Sandygulova et al., 2019)</w:t>
-      </w:r>
-      <w:r>
-        <w:rPr>
-          <w:highlight w:val="yellow"/>
-        </w:rPr>
-        <w:t xml:space="preserve"> </w:t>
-      </w:r>
-      <w:r>
-        <w:rPr>
-          <w:highlight w:val="yellow"/>
-        </w:rPr>
-        <w:t>(Giannopulu, 2013; Robles-Bykbaev et al., 2018)</w:t>
+        <w:t>(Abdelmohsen &amp; Arafa, 2021; Costa et al., 2014; Lebersfeld et al., 2018) (Marino et al., 2020; Tartarisco et al., 2022) (Silva et al., 2023; Sakka &amp; Gaboriau, 2017) (Brivio et al., 2021; Bonarini et al., 2016) (Kim et al., 2021; Zhanatkyzy et al., 2020) (Sandygulova et al., 2019) (Giannopulu, 2013; Robles-Bykbaev et al., 2018)</w:t>
       </w:r>
     </w:p>
     <w:p>
@@ -3843,97 +3567,7 @@
         <w:rPr>
           <w:highlight w:val="yellow"/>
         </w:rPr>
-        <w:t>(Alnajjar et al., 2021; Brivio et al., 2021)</w:t>
-      </w:r>
-      <w:r>
-        <w:rPr>
-          <w:highlight w:val="yellow"/>
-        </w:rPr>
-        <w:t xml:space="preserve"> </w:t>
-      </w:r>
-      <w:r>
-        <w:rPr>
-          <w:highlight w:val="yellow"/>
-        </w:rPr>
-        <w:t>(Casellato et al., 2017)</w:t>
-      </w:r>
-      <w:r>
-        <w:rPr>
-          <w:highlight w:val="yellow"/>
-        </w:rPr>
-        <w:t xml:space="preserve"> </w:t>
-      </w:r>
-      <w:r>
-        <w:rPr>
-          <w:highlight w:val="yellow"/>
-        </w:rPr>
-        <w:t>(Bugnariu et al., 2013; Chevalier et al., n.d.; Conti et al., 2020)</w:t>
-      </w:r>
-      <w:r>
-        <w:rPr>
-          <w:highlight w:val="yellow"/>
-        </w:rPr>
-        <w:t xml:space="preserve"> </w:t>
-      </w:r>
-      <w:r>
-        <w:rPr>
-          <w:highlight w:val="yellow"/>
-        </w:rPr>
-        <w:t>(Moorthy &amp; Pugazhenthi, 2016, 2017)</w:t>
-      </w:r>
-      <w:r>
-        <w:rPr>
-          <w:highlight w:val="yellow"/>
-        </w:rPr>
-        <w:t xml:space="preserve"> </w:t>
-      </w:r>
-      <w:r>
-        <w:rPr>
-          <w:highlight w:val="yellow"/>
-        </w:rPr>
-        <w:t>(Taheri et al., 2016, 2018, 2019)</w:t>
-      </w:r>
-      <w:r>
-        <w:rPr>
-          <w:highlight w:val="yellow"/>
-        </w:rPr>
-        <w:t xml:space="preserve"> </w:t>
-      </w:r>
-      <w:r>
-        <w:rPr>
-          <w:highlight w:val="yellow"/>
-        </w:rPr>
-        <w:t>(Bonarini et al., 2014, 2016)</w:t>
-      </w:r>
-      <w:r>
-        <w:rPr>
-          <w:highlight w:val="yellow"/>
-        </w:rPr>
-        <w:t xml:space="preserve"> </w:t>
-      </w:r>
-      <w:r>
-        <w:rPr>
-          <w:highlight w:val="yellow"/>
-        </w:rPr>
-        <w:t>(Robles-Bykbaev et al., 2018; Sandygulova et al., 2019)</w:t>
-      </w:r>
-      <w:r>
-        <w:rPr>
-          <w:highlight w:val="yellow"/>
-        </w:rPr>
-        <w:t xml:space="preserve"> </w:t>
-      </w:r>
-      <w:r>
-        <w:rPr>
-          <w:highlight w:val="yellow"/>
-        </w:rPr>
-        <w:t>(Zanatta et al., 2023)</w:t>
-      </w:r>
-      <w:r>
-        <w:rPr>
-          <w:highlight w:val="yellow"/>
-        </w:rPr>
-        <w:t>.</w:t>
+        <w:t>(Alnajjar et al., 2021; Brivio et al., 2021) (Casellato et al., 2017) (Bugnariu et al., 2013; Chevalier et al., n.d.; Conti et al., 2020) (Moorthy &amp; Pugazhenthi, 2016, 2017) (Taheri et al., 2016, 2018, 2019) (Bonarini et al., 2014, 2016) (Robles-Bykbaev et al., 2018; Sandygulova et al., 2019) (Zanatta et al., 2023).</w:t>
       </w:r>
     </w:p>
     <w:p>
@@ -3986,55 +3620,7 @@
           <w:highlight w:val="yellow"/>
         </w:rPr>
         <w:lastRenderedPageBreak/>
-        <w:t>(Attawibulkul et al., 2019; Park &amp; Kwon, 2016; Moorthy &amp; Pugazhenthi, 2017)</w:t>
-      </w:r>
-      <w:r>
-        <w:rPr>
-          <w:highlight w:val="yellow"/>
-        </w:rPr>
-        <w:t xml:space="preserve"> </w:t>
-      </w:r>
-      <w:r>
-        <w:rPr>
-          <w:highlight w:val="yellow"/>
-        </w:rPr>
-        <w:t>(Costa et al., 2013; Sakka &amp; Gaboriau, 2017; Brivio et al., 2021; Filiou, 2022</w:t>
-      </w:r>
-      <w:r>
-        <w:rPr>
-          <w:highlight w:val="yellow"/>
-        </w:rPr>
-        <w:t xml:space="preserve">) </w:t>
-      </w:r>
-      <w:r>
-        <w:rPr>
-          <w:highlight w:val="yellow"/>
-        </w:rPr>
-        <w:t>(Bonarini et al., 2014, 2016; Lemaignan et al., 2022)</w:t>
-      </w:r>
-      <w:r>
-        <w:rPr>
-          <w:highlight w:val="yellow"/>
-        </w:rPr>
-        <w:t xml:space="preserve"> </w:t>
-      </w:r>
-      <w:r>
-        <w:rPr>
-          <w:highlight w:val="yellow"/>
-        </w:rPr>
-        <w:t>(Nanou et al., 2021; Lindsay, 2020)</w:t>
-      </w:r>
-      <w:r>
-        <w:rPr>
-          <w:highlight w:val="yellow"/>
-        </w:rPr>
-        <w:t xml:space="preserve"> </w:t>
-      </w:r>
-      <w:r>
-        <w:rPr>
-          <w:highlight w:val="yellow"/>
-        </w:rPr>
-        <w:t>(Reardon et al., 2018)</w:t>
+        <w:t>(Attawibulkul et al., 2019; Park &amp; Kwon, 2016; Moorthy &amp; Pugazhenthi, 2017) (Costa et al., 2013; Sakka &amp; Gaboriau, 2017; Brivio et al., 2021; Filiou, 2022) (Bonarini et al., 2014, 2016; Lemaignan et al., 2022) (Nanou et al., 2021; Lindsay, 2020) (Reardon et al., 2018)</w:t>
       </w:r>
     </w:p>
     <w:p>
@@ -4220,7 +3806,15 @@
             <w:tcW w:w="6945" w:type="dxa"/>
           </w:tcPr>
           <w:p>
-            <w:r>
+            <w:pPr>
+              <w:rPr>
+                <w:lang w:val="es-ES"/>
+              </w:rPr>
+            </w:pPr>
+            <w:r>
+              <w:rPr>
+                <w:lang w:val="es-ES"/>
+              </w:rPr>
               <w:t>Conti et al., 2020; Costa et al., 2014; Pennington et al., 2014; Silvera-Tawil et al., 2018; Lemaignan et al., 2022; Kim et al., 2021; Taheri et al., 2018; Charron et al., 2017; Nanou et al., 2021; Santos et al., 2023; Sartorato et al., 2017.</w:t>
             </w:r>
           </w:p>
@@ -4233,10 +3827,7 @@
           </w:tcPr>
           <w:p>
             <w:r>
-              <w:t>Adolescents with ASD</w:t>
-            </w:r>
-            <w:r>
-              <w:t xml:space="preserve"> </w:t>
+              <w:t xml:space="preserve">Adolescents with ASD </w:t>
             </w:r>
           </w:p>
         </w:tc>
@@ -4699,97 +4290,7 @@
         <w:rPr>
           <w:highlight w:val="yellow"/>
         </w:rPr>
-        <w:t xml:space="preserve"> </w:t>
-      </w:r>
-      <w:r>
-        <w:rPr>
-          <w:highlight w:val="yellow"/>
-        </w:rPr>
-        <w:t>(Che Hamid et al., 2013; She &amp; Ren, 2021)</w:t>
-      </w:r>
-      <w:r>
-        <w:rPr>
-          <w:highlight w:val="yellow"/>
-        </w:rPr>
-        <w:t xml:space="preserve"> </w:t>
-      </w:r>
-      <w:r>
-        <w:rPr>
-          <w:highlight w:val="yellow"/>
-        </w:rPr>
-        <w:t>(Marino et al., 2020)</w:t>
-      </w:r>
-      <w:r>
-        <w:rPr>
-          <w:highlight w:val="yellow"/>
-        </w:rPr>
-        <w:t xml:space="preserve"> </w:t>
-      </w:r>
-      <w:r>
-        <w:rPr>
-          <w:highlight w:val="yellow"/>
-        </w:rPr>
-        <w:t>(Miskam et al., 2013)</w:t>
-      </w:r>
-      <w:r>
-        <w:rPr>
-          <w:highlight w:val="yellow"/>
-        </w:rPr>
-        <w:t xml:space="preserve"> </w:t>
-      </w:r>
-      <w:r>
-        <w:rPr>
-          <w:highlight w:val="yellow"/>
-        </w:rPr>
-        <w:t>(Lebersfeld et al., 2018)</w:t>
-      </w:r>
-      <w:r>
-        <w:rPr>
-          <w:highlight w:val="yellow"/>
-        </w:rPr>
-        <w:t xml:space="preserve"> </w:t>
-      </w:r>
-      <w:r>
-        <w:rPr>
-          <w:highlight w:val="yellow"/>
-        </w:rPr>
-        <w:t>(Brivio et al., 2021)</w:t>
-      </w:r>
-      <w:r>
-        <w:rPr>
-          <w:highlight w:val="yellow"/>
-        </w:rPr>
-        <w:t xml:space="preserve"> </w:t>
-      </w:r>
-      <w:r>
-        <w:rPr>
-          <w:highlight w:val="yellow"/>
-        </w:rPr>
-        <w:t>(Scassellati et al., 2018)</w:t>
-      </w:r>
-      <w:r>
-        <w:rPr>
-          <w:highlight w:val="yellow"/>
-        </w:rPr>
-        <w:t xml:space="preserve"> </w:t>
-      </w:r>
-      <w:r>
-        <w:rPr>
-          <w:highlight w:val="yellow"/>
-        </w:rPr>
-        <w:t>(Mavadati et al., 2014; Yin &amp; Tung, 2013)</w:t>
-      </w:r>
-      <w:r>
-        <w:rPr>
-          <w:highlight w:val="yellow"/>
-        </w:rPr>
-        <w:t xml:space="preserve"> </w:t>
-      </w:r>
-      <w:r>
-        <w:rPr>
-          <w:highlight w:val="yellow"/>
-        </w:rPr>
-        <w:t>(Sandygulova et al., 2019)</w:t>
+        <w:t xml:space="preserve"> (Che Hamid et al., 2013; She &amp; Ren, 2021) (Marino et al., 2020) (Miskam et al., 2013) (Lebersfeld et al., 2018) (Brivio et al., 2021) (Scassellati et al., 2018) (Mavadati et al., 2014; Yin &amp; Tung, 2013) (Sandygulova et al., 2019)</w:t>
       </w:r>
     </w:p>
     <w:p>
@@ -4859,55 +4360,8 @@
         <w:rPr>
           <w:highlight w:val="yellow"/>
         </w:rPr>
-        <w:t>(Attawibulkul et al., 2019; Brivio et al., 2021; Bonarini et al., 2014, 2016)</w:t>
-      </w:r>
-      <w:r>
-        <w:rPr>
-          <w:highlight w:val="yellow"/>
-        </w:rPr>
-        <w:t xml:space="preserve"> </w:t>
-      </w:r>
-      <w:r>
-        <w:rPr>
-          <w:highlight w:val="yellow"/>
-        </w:rPr>
-        <w:t>(Papadopoulou et al., 2022; Park &amp; Kwon, 2016)</w:t>
-      </w:r>
-      <w:r>
-        <w:rPr>
-          <w:highlight w:val="yellow"/>
-        </w:rPr>
-        <w:t xml:space="preserve"> </w:t>
-      </w:r>
-      <w:r>
-        <w:rPr>
-          <w:highlight w:val="yellow"/>
-        </w:rPr>
-        <w:t>(Sandygulova et al., 2019; Zhanatkyzy et al., 2020)</w:t>
-      </w:r>
-      <w:r>
-        <w:rPr>
-          <w:highlight w:val="yellow"/>
-        </w:rPr>
-        <w:t xml:space="preserve"> </w:t>
-      </w:r>
-      <w:r>
-        <w:rPr>
-          <w:highlight w:val="yellow"/>
-        </w:rPr>
-        <w:t>(Yun et al., 2014)</w:t>
-      </w:r>
-      <w:r>
-        <w:rPr>
-          <w:highlight w:val="yellow"/>
-        </w:rPr>
-        <w:t xml:space="preserve"> </w:t>
-      </w:r>
-      <w:r>
-        <w:rPr>
-          <w:highlight w:val="yellow"/>
-        </w:rPr>
-        <w:t>(Casellato et al., 2017; Chaldi &amp; Mantzanidou, 2021)</w:t>
+        <w:lastRenderedPageBreak/>
+        <w:t>(Attawibulkul et al., 2019; Brivio et al., 2021; Bonarini et al., 2014, 2016) (Papadopoulou et al., 2022; Park &amp; Kwon, 2016) (Sandygulova et al., 2019; Zhanatkyzy et al., 2020) (Yun et al., 2014) (Casellato et al., 2017; Chaldi &amp; Mantzanidou, 2021)</w:t>
       </w:r>
     </w:p>
     <w:p>
@@ -5110,7 +4564,6 @@
         <w:rPr>
           <w:rFonts w:eastAsia="Calibri"/>
         </w:rPr>
-        <w:lastRenderedPageBreak/>
         <w:t>Tools</w:t>
       </w:r>
     </w:p>
@@ -5454,6 +4907,7 @@
           </w:tcPr>
           <w:p>
             <w:r>
+              <w:lastRenderedPageBreak/>
               <w:t>Communication and language</w:t>
             </w:r>
           </w:p>
@@ -6046,51 +5500,520 @@
     </w:tbl>
     <w:p/>
     <w:p>
-      <w:r>
-        <w:lastRenderedPageBreak/>
-        <w:t>83 papers implemented social interaction activities with robots, representing 86.5% of the studies. These activities primarily involved interactive scenarios, one-on-one interactions, and group-based sessions. Researchers like Scassellati et al. (2018) and Marino et al. (2020) utilized robots for social skills games and enhancing social-emotional understanding. Valadao et al. (2016) and Conti et al. (2020) employed humanoid robots for direct skill improvement. Some studies, such as Nanou et al. (2021), focused on collaborative scenarios. Role-playing exercises and structured dialogues were implemented by researchers like Shimaya et al. (2016) and Silva et al. (2023). The activities targeted specific skills including joint attention (Kajopoulos et al., 2015), communication (Silvera-Tawil et al., 2018), and emotional recognition (Costa et al., 2014). While most interventions followed structured protocols, some, like Giannopulu (2013), incorporated spontaneous interactions. These diverse approaches demonstrate the versatility of robots in facilitating social interaction for individuals with intellectual disabilities.</w:t>
+      <w:pPr>
+        <w:jc w:val="both"/>
+      </w:pPr>
+      <w:r>
+        <w:t>This section present</w:t>
+      </w:r>
+      <w:r>
+        <w:t>s</w:t>
+      </w:r>
+      <w:r>
+        <w:t xml:space="preserve"> </w:t>
+      </w:r>
+      <w:r>
+        <w:t xml:space="preserve">the strategies used for </w:t>
+      </w:r>
+      <w:r>
+        <w:t>enhancing</w:t>
+      </w:r>
+      <w:r>
+        <w:t xml:space="preserve"> </w:t>
+      </w:r>
+      <w:r>
+        <w:t>the different skills in people with intellectual disabilities</w:t>
+      </w:r>
+      <w:r>
+        <w:t xml:space="preserve">. </w:t>
+      </w:r>
+      <w:r>
+        <w:t>The</w:t>
+      </w:r>
+      <w:r>
+        <w:t>se strategies were divided into seven categories: social interaction, communication and language, imitation and movements, emotion recognition, storytelling and play-based, music and rhythm</w:t>
+      </w:r>
+      <w:r>
+        <w:t>,</w:t>
+      </w:r>
+      <w:r>
+        <w:t xml:space="preserve"> and</w:t>
+      </w:r>
+      <w:r>
+        <w:t xml:space="preserve"> executive function and cognitive.</w:t>
       </w:r>
     </w:p>
     <w:p>
-      <w:r>
-        <w:t>22 papers implemented storytelling and play-based activities with robots. These interventions showcased a wide range of approaches and objectives. Many studies utilized humanoid robots, particularly NAO, for interactive storytelling and play. Che Hamid et al. (2013) and Miskam et al. (2013) developed specific storytelling modules, while Marathaki et al. (2022) incorporated symbolic play activities. The storytelling methods varied, from structured social stories (Silva et al., 2023) to interactive story creation (Lemaignan et al., 2022). Some researchers combined storytelling with other elements, such as music (Hamzah et al., 2014) or programming (Sakka &amp; Gaboriau, 2017). The objectives of these activities were diverse, targeting social communication skills (Silva et al., 2023), symbolic play, and imitation skills (Marathaki et al., 2022). Some studies, like Brivio et al. (2021) and Bonarini et al. (2016), explored the use of soft, mobile robots for more engaging play-based interactions, demonstrating the adaptability of robotic interventions in this domain.</w:t>
+      <w:pPr>
+        <w:jc w:val="both"/>
+        <w:rPr>
+          <w:u w:val="single"/>
+        </w:rPr>
+      </w:pPr>
+      <w:r>
+        <w:t xml:space="preserve">Based on the </w:t>
+      </w:r>
+      <w:r>
+        <w:t>results, social interaction activities with robots were t</w:t>
+      </w:r>
+      <w:r>
+        <w:t>he most common strategy</w:t>
+      </w:r>
+      <w:r>
+        <w:t>,</w:t>
+      </w:r>
+      <w:r>
+        <w:t xml:space="preserve"> </w:t>
+      </w:r>
+      <w:r>
+        <w:t xml:space="preserve">representing 86.5% of the studies. These activities </w:t>
+      </w:r>
+      <w:r>
+        <w:t>included</w:t>
+      </w:r>
+      <w:r>
+        <w:t xml:space="preserve"> interactive scenarios, one-on-one and group sessions</w:t>
+      </w:r>
+      <w:r>
+        <w:t>, social skills games</w:t>
+      </w:r>
+      <w:r>
+        <w:t xml:space="preserve"> </w:t>
+      </w:r>
+      <w:r>
+        <w:t>(</w:t>
+      </w:r>
+      <w:r>
+        <w:t>Scassellati et al. (2018)</w:t>
+      </w:r>
+      <w:r>
+        <w:t>)</w:t>
+      </w:r>
+      <w:r>
+        <w:t>, and collaborative tasks</w:t>
+      </w:r>
+      <w:r>
+        <w:t xml:space="preserve"> (</w:t>
+      </w:r>
+      <w:r>
+        <w:t>Nanou et al. (2021)</w:t>
+      </w:r>
+      <w:r>
+        <w:t>)</w:t>
+      </w:r>
+      <w:r>
+        <w:t>.</w:t>
+      </w:r>
+      <w:r>
+        <w:t xml:space="preserve"> The </w:t>
+      </w:r>
+      <w:r>
+        <w:t>studies focused</w:t>
+      </w:r>
+      <w:r>
+        <w:t xml:space="preserve"> on</w:t>
+      </w:r>
+      <w:r>
+        <w:t xml:space="preserve"> </w:t>
+      </w:r>
+      <w:r>
+        <w:t>various</w:t>
+      </w:r>
+      <w:r>
+        <w:t xml:space="preserve"> skills</w:t>
+      </w:r>
+      <w:r>
+        <w:t>,</w:t>
+      </w:r>
+      <w:r>
+        <w:t xml:space="preserve"> including </w:t>
+      </w:r>
+      <w:r>
+        <w:t>joint attention</w:t>
+      </w:r>
+      <w:r>
+        <w:t xml:space="preserve"> </w:t>
+      </w:r>
+      <w:r>
+        <w:t>(Kajopoulos et al., 2015)</w:t>
+      </w:r>
+      <w:r>
+        <w:t>, communication</w:t>
+      </w:r>
+      <w:r>
+        <w:t xml:space="preserve"> </w:t>
+      </w:r>
+      <w:r>
+        <w:t>(Silvera-Tawil et al., 2018)</w:t>
+      </w:r>
+      <w:r>
+        <w:t xml:space="preserve"> and </w:t>
+      </w:r>
+      <w:r>
+        <w:t>emotional recognition</w:t>
+      </w:r>
+      <w:r>
+        <w:t xml:space="preserve"> (</w:t>
+      </w:r>
+      <w:r>
+        <w:t>Marino et al. (2020)</w:t>
+      </w:r>
+      <w:r>
+        <w:t xml:space="preserve">, </w:t>
+      </w:r>
+      <w:r>
+        <w:t>Costa et al., 2014</w:t>
+      </w:r>
+      <w:r>
+        <w:t>)</w:t>
+      </w:r>
+      <w:r>
+        <w:t xml:space="preserve">. Both </w:t>
+      </w:r>
+      <w:r>
+        <w:t>structured protocols</w:t>
+      </w:r>
+      <w:r>
+        <w:t xml:space="preserve"> (</w:t>
+      </w:r>
+      <w:r>
+        <w:t>Shimaya et al. (2016) and Silva et al. (2023)</w:t>
+      </w:r>
+      <w:r>
+        <w:t>)</w:t>
+      </w:r>
+      <w:r>
+        <w:t xml:space="preserve"> and spontaneous interactions</w:t>
+      </w:r>
+      <w:r>
+        <w:t xml:space="preserve"> (</w:t>
+      </w:r>
+      <w:r>
+        <w:t>Giannopulu (2013)</w:t>
+      </w:r>
+      <w:r>
+        <w:t>)</w:t>
+      </w:r>
+      <w:r>
+        <w:t xml:space="preserve"> were utilized</w:t>
+      </w:r>
+      <w:r>
+        <w:t>.</w:t>
+      </w:r>
+      <w:r>
+        <w:t xml:space="preserve"> </w:t>
       </w:r>
     </w:p>
     <w:p>
-      <w:r>
-        <w:t xml:space="preserve">36 papers implemented imitation and movement activities with robots, representing 37.5% of the analyzed studies. These interventions typically used humanoid robots, especially NAO, to demonstrate and guide physical movements (Miskam et al., 2013; Marathaki et al., 2022). Activities ranged from basic gestures to complex sequences involving dance and coordinated actions (Lemaignan et al., 2022; Zhanatkyzy et al., 2020). Many studies focused on improving motor skills through structured imitation exercises, such as Moorthy &amp; Pugazhenthi (2016) using a Snatcher robot, and Subramani et al. (2017) developing a specialized system for assessing and improving motor skills. Some researchers incorporated musical elements into movement-based interventions (Taheri et al., 2016, 2019; Peng et al., 2018). The complexity of activities varied widely, from simple body awareness exercises (Costa et al., 2013) to sophisticated interactive scenarios (Hamzah et al., 2014). Some studies, like Robles-Bykbaev et al. (2018), developed comprehensive </w:t>
+      <w:pPr>
+        <w:jc w:val="both"/>
+      </w:pPr>
+      <w:r>
+        <w:t xml:space="preserve">Subsequently, </w:t>
+      </w:r>
+      <w:r>
+        <w:t>communication</w:t>
+      </w:r>
+      <w:r>
+        <w:t xml:space="preserve"> and language activities with robots</w:t>
+      </w:r>
+      <w:r>
+        <w:t xml:space="preserve"> were </w:t>
+      </w:r>
+      <w:r>
+        <w:t xml:space="preserve">the second strategy, representing </w:t>
+      </w:r>
+      <w:r>
+        <w:t>60</w:t>
+      </w:r>
+      <w:r>
+        <w:t>.</w:t>
+      </w:r>
+      <w:r>
+        <w:t xml:space="preserve">4 </w:t>
+      </w:r>
+      <w:r>
+        <w:t>%</w:t>
+      </w:r>
+      <w:r>
+        <w:t xml:space="preserve"> of the studies</w:t>
+      </w:r>
+      <w:r>
+        <w:t xml:space="preserve">. These interventions </w:t>
+      </w:r>
+      <w:r>
+        <w:t>included</w:t>
+      </w:r>
+      <w:r>
+        <w:t xml:space="preserve"> verbal interaction protocols, joint attention tasks and structured language learning activities</w:t>
+      </w:r>
+      <w:r>
+        <w:t xml:space="preserve">. Studies used various activities, such as </w:t>
+      </w:r>
+      <w:r>
+        <w:t>direct conversation with robots</w:t>
+      </w:r>
+      <w:r>
+        <w:t xml:space="preserve"> </w:t>
+      </w:r>
+      <w:r>
+        <w:t xml:space="preserve">(Alnajjar et al., 2021; Agel et al., </w:t>
       </w:r>
       <w:r>
         <w:lastRenderedPageBreak/>
-        <w:t>systems integrating multiple types of movement activities within broader therapeutic frameworks.</w:t>
+        <w:t>2020; Hossain et al., 2020)</w:t>
+      </w:r>
+      <w:r>
+        <w:t>, joint attention task</w:t>
+      </w:r>
+      <w:r>
+        <w:t>s</w:t>
+      </w:r>
+      <w:r>
+        <w:t xml:space="preserve"> </w:t>
+      </w:r>
+      <w:r>
+        <w:t>(Brivio et al., 2021; Carlson et al., 2018)</w:t>
+      </w:r>
+      <w:r>
+        <w:t xml:space="preserve"> and language learning exercises</w:t>
+      </w:r>
+      <w:r>
+        <w:t xml:space="preserve"> </w:t>
+      </w:r>
+      <w:r>
+        <w:t>(Bharatharaj et al., 2016; Papadopoulou et al., 2022)</w:t>
+      </w:r>
+      <w:r>
+        <w:t>, also d</w:t>
+      </w:r>
+      <w:r>
+        <w:t>igital interfaces and music-based activities were</w:t>
+      </w:r>
+      <w:r>
+        <w:t xml:space="preserve"> </w:t>
+      </w:r>
+      <w:r>
+        <w:t>used</w:t>
+      </w:r>
+      <w:r>
+        <w:t xml:space="preserve"> and s</w:t>
+      </w:r>
+      <w:r>
+        <w:t xml:space="preserve">ome studies combined verbal interactions with visual </w:t>
+      </w:r>
+      <w:r>
+        <w:t xml:space="preserve">support and gestures. </w:t>
+      </w:r>
+      <w:r>
+        <w:t xml:space="preserve">Recently, </w:t>
+      </w:r>
+      <w:r>
+        <w:t>studies</w:t>
+      </w:r>
+      <w:r>
+        <w:t xml:space="preserve"> have incorporated </w:t>
+      </w:r>
+      <w:r>
+        <w:t>technologies like voice recognition and machine learning</w:t>
+      </w:r>
+      <w:r>
+        <w:t xml:space="preserve"> to enhance </w:t>
+      </w:r>
+      <w:r>
+        <w:t>communication</w:t>
+      </w:r>
+      <w:r>
+        <w:t xml:space="preserve"> experience </w:t>
+      </w:r>
+      <w:r>
+        <w:t>(She &amp; Ren, 2021; Welch et al., 2023)</w:t>
+      </w:r>
+      <w:r>
+        <w:t>.</w:t>
       </w:r>
     </w:p>
     <w:p>
       <w:r>
-        <w:t>25 papers out of 97 (25.8%) implemented emotion and expression recognition activities with robots. These studies primarily focused on teaching emotional recognition skills through interactive exercises with social robots. Many used humanoid robots like NAO to display and teach facial expressions and emotional states (Miskam et al., 2013; Sandygulova et al., 2019; Zhanatkyzy et al., 2020). Some researchers incorporated emotion recognition into storytelling and interactive gameplay (Silva et al., 2023; Scassellati et al., 2018). Others took a more technological approach, developing systems with advanced recognition algorithms (Li et al., 2020; Alnajjar et al., 2021). The interventions often combined multiple modalities of emotional expression, such as gesture recognition alongside facial expressions (Tobar et al., 2021). Some studies, like Lemaignan et al. (2022), implemented mood reporting systems to reinforce emotional awareness. These diverse approaches demonstrate the potential of robotic interventions in enhancing emotional recognition skills for individuals with intellectual disabilities.</w:t>
+        <w:t xml:space="preserve">Other studies </w:t>
+      </w:r>
+      <w:r>
+        <w:t xml:space="preserve">implemented imitation and movement activities with robots, representing 37.5% of the studies. </w:t>
+      </w:r>
+      <w:r>
+        <w:t xml:space="preserve"> </w:t>
+      </w:r>
+      <w:r>
+        <w:t xml:space="preserve">They used a variety of tools, </w:t>
+      </w:r>
+      <w:r>
+        <w:t>ranging from</w:t>
+      </w:r>
+      <w:r>
+        <w:t xml:space="preserve"> humanoid robots </w:t>
+      </w:r>
+      <w:r>
+        <w:t>to complex therapeutic frameworks</w:t>
+      </w:r>
+      <w:r>
+        <w:t xml:space="preserve"> (</w:t>
+      </w:r>
+      <w:r>
+        <w:t>Robles-Bykbaev et al. (2018)</w:t>
+      </w:r>
+      <w:r>
+        <w:t>)</w:t>
+      </w:r>
+      <w:r>
+        <w:t>.</w:t>
+      </w:r>
+      <w:r>
+        <w:t xml:space="preserve"> For</w:t>
+      </w:r>
+      <w:r>
+        <w:t xml:space="preserve"> example, the humanoid robot NAO was used </w:t>
+      </w:r>
+      <w:r>
+        <w:t xml:space="preserve">to </w:t>
+      </w:r>
+      <w:r>
+        <w:t>demonstrat</w:t>
+      </w:r>
+      <w:r>
+        <w:t xml:space="preserve">e </w:t>
+      </w:r>
+      <w:r>
+        <w:t>and guide physical movements</w:t>
+      </w:r>
+      <w:r>
+        <w:t xml:space="preserve"> </w:t>
+      </w:r>
+      <w:r>
+        <w:t>(Miskam et al., 2013; Marathaki et al., 2022)</w:t>
+      </w:r>
+      <w:r>
+        <w:t>. L</w:t>
+      </w:r>
+      <w:r>
+        <w:t>ikewise</w:t>
+      </w:r>
+      <w:r>
+        <w:t>,</w:t>
+      </w:r>
+      <w:r>
+        <w:t xml:space="preserve"> other robots were used</w:t>
+      </w:r>
+      <w:r>
+        <w:t xml:space="preserve"> to</w:t>
+      </w:r>
+      <w:r>
+        <w:t xml:space="preserve"> represent</w:t>
+      </w:r>
+      <w:r>
+        <w:t xml:space="preserve"> </w:t>
+      </w:r>
+      <w:r>
+        <w:t>basic gestures, to dance</w:t>
+      </w:r>
+      <w:r>
+        <w:t xml:space="preserve">, perform </w:t>
+      </w:r>
+      <w:r>
+        <w:t>coordinated actions</w:t>
+      </w:r>
+      <w:r>
+        <w:t xml:space="preserve"> </w:t>
+      </w:r>
+      <w:r>
+        <w:t>(Lemaignan et al., 2022; Zhanatkyzy et al., 2020)</w:t>
+      </w:r>
+      <w:r>
+        <w:t xml:space="preserve"> and </w:t>
+      </w:r>
+      <w:r>
+        <w:t>for doing structured exercises</w:t>
+      </w:r>
+      <w:r>
+        <w:t xml:space="preserve"> (</w:t>
+      </w:r>
+      <w:r>
+        <w:t>Moorthy &amp; Pugazhenthi (2016)</w:t>
+      </w:r>
+      <w:r>
+        <w:t xml:space="preserve">, </w:t>
+      </w:r>
+      <w:r>
+        <w:t>Subramani et al. (2017)</w:t>
+      </w:r>
+      <w:r>
+        <w:t>)</w:t>
+      </w:r>
+      <w:r>
+        <w:t>.</w:t>
+      </w:r>
+      <w:r>
+        <w:t xml:space="preserve"> On the other hand, some </w:t>
+      </w:r>
+      <w:r>
+        <w:t xml:space="preserve">studies incorporated musical elements </w:t>
+      </w:r>
+      <w:r>
+        <w:t>into movement-based interventions (</w:t>
+      </w:r>
+      <w:r>
+        <w:t>Taheri et al., 2016, 2019; Peng et al., 2018</w:t>
+      </w:r>
+      <w:r>
+        <w:t xml:space="preserve">). </w:t>
+      </w:r>
+      <w:r>
+        <w:t xml:space="preserve"> </w:t>
+      </w:r>
+      <w:r>
+        <w:t>The complexity of activities varied widely, from simple body awareness exercises (Costa et al., 2013) to sophisticated interactive scenarios (Hamzah et al., 2014).</w:t>
       </w:r>
     </w:p>
     <w:p>
-      <w:r>
-        <w:t>20 papers out of 96 (20.8%) incorporated music and rhythm activities with robots. These interventions included various forms of musical engagement, such as singing, dancing, instrument playing, and rhythm-based exercises. Many studies utilized humanoid robots, particularly NAO, for music-based interventions (Che Hamid et al., 2013; Miskam et al., 2013; Hamzah et al., 2014). Some researchers explored more specialized musical applications, like Peng et al. (2018) using a vibraphone and Taheri et al. (2016) incorporating xylophone and drum activities. The musical activities served various therapeutic and educational purposes, from enhancing social engagement (Bharatharaj et al., 2018; Brivio et al., 2021) to developing symbolic play and imitation skills (Marathaki et al., 2022; Sandygulova et al., 2019). Many studies integrated music as a reinforcement strategy or engagement tool (Yun et al., 2016; Lemaignan et al., 2022). The implementation of these musical activities varied in complexity and purpose, ranging from simple song playback to structured musical instruction.</w:t>
+      <w:pPr>
+        <w:rPr>
+          <w:u w:val="single"/>
+        </w:rPr>
+      </w:pPr>
+      <w:r>
+        <w:t>####</w:t>
+      </w:r>
+    </w:p>
+    <w:p>
+      <w:r>
+        <w:t>25 papers out of 97 (25.8%) implemented emotion and expression recognition activities with robots. These studies primarily focused on teaching emotional recognition skills through interactive exercises with social robots. Many used humanoid robots like NAO to display and teach facial expressions and emotional states (Miskam et al., 2013; Sandygulova et al., 2019; Zhanatkyzy et al., 2020). Some researchers incorporated emotion recognition into storytelling and interactive gameplay (Silva et al., 2023; Scassellati et al., 2018). Others took a more technological approach, developing systems with advanced recognition algorithms (Li et al., 2020; Alnajjar et al., 2021). The interventions often combined multiple modalities of emotional expression, such as gesture recognition alongside facial expressions (Tobar et al., 2021). Some studies, like Lemaignan et al. (2022), implemented mood reporting systems to reinforce emotional awareness. These diverse approaches demonstrate the potential of robotic interventions in enhancing emotional recognition skills for individuals with intellectual disabilities.</w:t>
       </w:r>
     </w:p>
     <w:p/>
     <w:p>
       <w:r>
-        <w:t xml:space="preserve">16 papers out of 97 (16.5%) incorporated executive function and cognitive activities using robots. These interventions focused on developing cognitive skills through various robotic platforms and programming tasks. Some studies used specialized robots, like Pérez-Vazquez et al. (2022) employing Bee-Bot for enhancing executive functions, and Nanou et al. (2021) using LEGO Mindstorms for programming exercises. Many interventions integrated multiple approaches, such as Robles-Bykbaev et al. (2018) developing a hybrid system with multi-sensory stimulation rooms and robotic assistants. Mathematical and </w:t>
+        <w:t xml:space="preserve">22 papers implemented storytelling and play-based activities with robots. These interventions showcased a wide range of approaches and objectives. Many studies utilized humanoid robots, particularly NAO, for interactive storytelling and play. Che Hamid et al. </w:t>
       </w:r>
       <w:r>
         <w:lastRenderedPageBreak/>
-        <w:t>computational thinking were prominent focuses, with studies like Shahriar et al. (2021) and Reardon et al. (2018) incorporating mathematical exercises and geometric reasoning tasks. Programming activities were frequently used as cognitive development tools (Lindsay, 2020; Sakka &amp; Gaboriau, 2017). Some researchers implemented game-based approaches, like Chevalier et al. (n.d.) using "Simon says" to evaluate executive function skills. These diverse methods highlight the potential of robotic interventions in enhancing cognitive abilities for individuals with intellectual disabilities.</w:t>
+        <w:t>(2013) and Miskam et al. (2013) developed specific storytelling modules, while Marathaki et al. (2022) incorporated symbolic play activities. The storytelling methods varied, from structured social stories (Silva et al., 2023) to interactive story creation (Lemaignan et al., 2022). Some researchers combined storytelling with other elements, such as music (Hamzah et al., 2014) or programming (Sakka &amp; Gaboriau, 2017). The objectives of these activities were diverse, targeting social communication skills (Silva et al., 2023), symbolic play, and imitation skills (Marathaki et al., 2022). Some studies, like Brivio et al. (2021) and Bonarini et al. (2016), explored the use of soft, mobile robots for more engaging play-based interactions, demonstrating the adaptability of robotic interventions in this domain.</w:t>
+      </w:r>
+    </w:p>
+    <w:p>
+      <w:r>
+        <w:t>20 papers out of 96 (20.8%) incorporated music and rhythm activities with robots. These interventions included various forms of musical engagement, such as singing, dancing, instrument playing, and rhythm-based exercises. Many studies utilized humanoid robots, particularly NAO, for music-based interventions (Che Hamid et al., 2013; Miskam et al., 2013; Hamzah et al., 2014). Some researchers explored more specialized musical applications, like Peng et al. (2018) using a vibraphone and Taheri et al. (2016) incorporating xylophone and drum activities. The musical activities served various therapeutic and educational purposes, from enhancing social engagement (Bharatharaj et al., 2018; Brivio et al., 2021) to developing symbolic play and imitation skills (Marathaki et al., 2022; Sandygulova et al., 2019). Many studies integrated music as a reinforcement strategy or engagement tool (Yun et al., 2016; Lemaignan et al., 2022). The implementation of these musical activities varied in complexity and purpose, ranging from simple song playback to structured musical instruction.</w:t>
       </w:r>
     </w:p>
     <w:p/>
     <w:p>
       <w:r>
-        <w:t>58 papers out of 96 (60%) implemented communication and language activities with robots. These interventions encompassed various approaches, including verbal interaction protocols, joint attention tasks, and structured language learning activities. Many studies utilized direct conversation with robots through greetings, questions, and responses (Alnajjar et al., 2021; Agel et al., 2020; Hossain et al., 2020). Joint attention tasks were frequently implemented to direct participants' attention to specific objects or activities (Brivio et al., 2021; Carlson et al., 2018). Several studies incorporated structured language learning, including alphabets, numbers, and phonological awareness exercises (Bharatharaj et al., 2016; Papadopoulou et al., 2022). Digital communication interfaces and specialized approaches like music-based communication activities were also utilized. The interventions often integrated multiple modalities, combining verbal interactions with visual supports and gestures. Recent studies have begun incorporating advanced technologies such as voice recognition and machine learning algorithms to enhance the communication experience (She &amp; Ren, 2021; Welch et al., 2023).</w:t>
+        <w:t xml:space="preserve">16 papers out of 97 (16.5%) incorporated executive function and cognitive activities using robots. These interventions focused on developing cognitive skills through various robotic platforms and programming tasks. Some studies used specialized robots, like Pérez-Vazquez et al. (2022) employing Bee-Bot for enhancing executive functions, and Nanou et al. (2021) using LEGO Mindstorms for programming exercises. Many interventions integrated multiple approaches, such as Robles-Bykbaev et al. (2018) developing a hybrid system with multi-sensory stimulation rooms and robotic assistants. Mathematical and computational thinking were prominent focuses, with studies like Shahriar et al. (2021) and Reardon et al. (2018) incorporating mathematical exercises and geometric reasoning tasks. Programming activities were frequently used as cognitive development tools (Lindsay, 2020; Sakka &amp; Gaboriau, 2017). Some researchers implemented game-based approaches, like Chevalier et al. (n.d.) using "Simon says" to evaluate executive function </w:t>
+      </w:r>
+      <w:r>
+        <w:lastRenderedPageBreak/>
+        <w:t>skills. These diverse methods highlight the potential of robotic interventions in enhancing cognitive abilities for individuals with intellectual disabilities.</w:t>
       </w:r>
     </w:p>
+    <w:p/>
     <w:p>
       <w:pPr>
         <w:pStyle w:val="Ttulo3"/>
@@ -6197,7 +6120,6 @@
           </w:tcPr>
           <w:p>
             <w:r>
-              <w:lastRenderedPageBreak/>
               <w:t>System Category</w:t>
             </w:r>
           </w:p>
@@ -6447,7 +6369,14 @@
               <w:rPr>
                 <w:lang w:val="es-ES"/>
               </w:rPr>
-              <w:t>Lee et al., 2013</w:t>
+              <w:t xml:space="preserve">Lee et al., </w:t>
+            </w:r>
+            <w:r>
+              <w:rPr>
+                <w:lang w:val="es-ES"/>
+              </w:rPr>
+              <w:lastRenderedPageBreak/>
+              <w:t>2013</w:t>
             </w:r>
             <w:r>
               <w:rPr>
@@ -6537,6 +6466,7 @@
           </w:tcPr>
           <w:p>
             <w:r>
+              <w:lastRenderedPageBreak/>
               <w:t>Commercial software</w:t>
             </w:r>
           </w:p>
@@ -6668,11 +6598,7 @@
               <w:t xml:space="preserve">; </w:t>
             </w:r>
             <w:r>
-              <w:t xml:space="preserve">Robles-Bykbaev </w:t>
-            </w:r>
-            <w:r>
-              <w:lastRenderedPageBreak/>
-              <w:t>et al., 2018</w:t>
+              <w:t>Robles-Bykbaev et al., 2018</w:t>
             </w:r>
             <w:r>
               <w:t>; T</w:t>
@@ -6729,7 +6655,6 @@
           </w:tcPr>
           <w:p>
             <w:r>
-              <w:lastRenderedPageBreak/>
               <w:t>Custom-developed non-robot</w:t>
             </w:r>
           </w:p>
@@ -6871,7 +6796,11 @@
     </w:p>
     <w:p>
       <w:r>
-        <w:t>69 out of 96 papers (71.9%) reported using commercially available robots in their studies. The most frequently used commercial robot was the NAO humanoid robot by SoftBank Robotics, employed in 25 studies (Alnajjar et al., 2021; Cervera et al., n.d.; Charron et al., 2017; Conti et al., 2020; De Korte et al., 2020; among others). Other popular robots included the KASPAR robot (Costa et al., 2013; Wood et al., 2017, 2019), the Zeno/ZECA robot (Bugnariu et al., 2013; Costa et al., 2014; Li et al., 2020), LEGO robotics platforms (Lindsay, 2020; Marzano et al., 2021; Zamin et al., 2019), and specialized educational and therapeutic robots like the Bee-Bot (Chaldi &amp; Mantzanidou, 2021; Pérez-Vazquez et al., 2022), POL (Giannopulu, 2013; Puyon &amp; Giannopulu, 2013), and iRobiQ (Lee et al., 2013; Yun et al., 2014, 2016). Some studies used robotic arms and manipulation platforms, such as the OWI-535 Robotic Arm Edge kit (Moorthy &amp; Pugazhenthi, 2017) and the Phantom Omni haptic device (Casellato et al., 2017).</w:t>
+        <w:t xml:space="preserve">69 out of 96 papers (71.9%) reported using commercially available robots in their studies. The most frequently used commercial robot was the NAO humanoid robot by SoftBank Robotics, employed in 25 studies (Alnajjar et al., 2021; Cervera et al., n.d.; Charron et al., 2017; Conti et al., 2020; De Korte et al., 2020; among others). Other popular robots included the KASPAR robot (Costa et al., 2013; Wood et al., 2017, 2019), the Zeno/ZECA robot (Bugnariu et al., 2013; Costa et al., 2014; Li et al., 2020), LEGO robotics platforms (Lindsay, 2020; Marzano et al., 2021; Zamin et al., 2019), and specialized educational and therapeutic robots like the Bee-Bot (Chaldi &amp; Mantzanidou, 2021; Pérez-Vazquez et al., 2022), POL (Giannopulu, 2013; Puyon &amp; Giannopulu, 2013), and iRobiQ (Lee et al., 2013; Yun et al., 2014, 2016). Some studies used robotic arms and manipulation platforms, such </w:t>
+      </w:r>
+      <w:r>
+        <w:lastRenderedPageBreak/>
+        <w:t>as the OWI-535 Robotic Arm Edge kit (Moorthy &amp; Pugazhenthi, 2017) and the Phantom Omni haptic device (Casellato et al., 2017).</w:t>
       </w:r>
     </w:p>
     <w:p/>
@@ -6883,24 +6812,23 @@
     <w:p/>
     <w:p>
       <w:r>
-        <w:lastRenderedPageBreak/>
         <w:t>37 out of 96 papers (38.5%) reported using commercially available software. The most frequently employed was Choregraphe, a robot programming platform for humanoid robots, used in multiple studies (Conti et al., 2020; Che Hamid et al., 2013; Hamzah et al., 2014; Marathaki et al., 2022; Park &amp; Kwon, 2016; Sakka &amp; Gaboriau, 2017; Sandygulova et al., 2019; Shah et al., 2023; She &amp; Ren, 2021; Silvera-Tawil et al., 2018; Taheri et al., 2016, 2018, 2019; Tuna, 2022; Shahriar et al., 2021). Robotics frameworks and computer vision libraries like ROS (Reardon et al., 2018; Scassellati et al., 2018) and OpenCV (Agel et al., 2020; Reardon et al., 2018) were also used. Specialized software solutions included AITalk for text-to-speech (Shimaya et al., 2016, 2019), The Observer XT for video analysis (Costa et al., 2014), development environments like Unity 3D (Abdelmohsen &amp; Arafa, 2021), LabVIEW (Bugnariu et al., 2013; Subramani et al., 2017), TiViPE (Kim et al., 2014), and educational robotics platforms (Nanou et al., 2021; Marzano et al., 2021).</w:t>
       </w:r>
     </w:p>
     <w:p/>
     <w:p>
       <w:r>
-        <w:t>30 out of 96 papers (31.3%) reported using custom developed robots. These varied significantly in design, functionality, and therapeutic purposes. Specialized therapeutic robots included KiliRo (Bharatharaj et al., 2017, 2016, 2018) and RoboParrot (Soleiman et al., 2014) for improving learning and social interaction in children with autism, TeoG (Brivio et al., 2021) and Teo (Bonarini et al., 2016) for children with neurodevelopmental disorders. Humanoid or anthropomorphic platforms were developed, such as CommU (Shimaya et al., 2016, 2019), a custom humanoid robot by Hossain et al. (2020), and a 3D printed anthropomorphic robot (Robles-Bykbaev et al., 2018). Modular or adaptable platforms included KERO and a portable modular kit (Tobar et al., 2021), a modified robotic arm (Moorthy &amp; Pugazhenthi, 2017), and Jawi Alphabot using LEGO EV3 (Zamin et al., 2019). Mobile robots were also prevalent, such as MARIA (Valadao et al., 2016), N-MARIA (Binotte et al., 2017), BLISS (Wanglavan et al., 2019), and GIPY 1 and POL (Giannopulu, 2013).</w:t>
+        <w:t xml:space="preserve">30 out of 96 papers (31.3%) reported using custom developed robots. These varied significantly in design, functionality, and therapeutic purposes. Specialized therapeutic robots included KiliRo (Bharatharaj et al., 2017, 2016, 2018) and RoboParrot (Soleiman et al., 2014) for improving learning and social interaction in children with autism, TeoG (Brivio et al., 2021) and Teo (Bonarini et al., 2016) for children with neurodevelopmental disorders. Humanoid or anthropomorphic platforms were developed, such as CommU (Shimaya et </w:t>
+      </w:r>
+      <w:r>
+        <w:lastRenderedPageBreak/>
+        <w:t>al., 2016, 2019), a custom humanoid robot by Hossain et al. (2020), and a 3D printed anthropomorphic robot (Robles-Bykbaev et al., 2018). Modular or adaptable platforms included KERO and a portable modular kit (Tobar et al., 2021), a modified robotic arm (Moorthy &amp; Pugazhenthi, 2017), and Jawi Alphabot using LEGO EV3 (Zamin et al., 2019). Mobile robots were also prevalent, such as MARIA (Valadao et al., 2016), N-MARIA (Binotte et al., 2017), BLISS (Wanglavan et al., 2019), and GIPY 1 and POL (Giannopulu, 2013).</w:t>
       </w:r>
     </w:p>
     <w:p/>
     <w:p>
       <w:r>
-        <w:t xml:space="preserve">11 out of 97 papers (11.3%) reported using custom developed non-robotic hardware. The implementations varied significantly, ranging from specialized interfaces to complete intervention systems. Custom hardware was developed for specific therapeutic purposes, such as a robot server and client system for eye contact training (Lee et al., 2013), a "Touch Ball" interface for touch and color feedback (Lee et al., 2014), and a portable robotic modular kit for teaching gestures to children with autism (Tobar et al., 2021). Comprehensive intervention systems with custom hardware components were created, including computer subsystems for in-home interventions (Scassellati, 2018), a hybrid system with specialized equipment for multi-sensory stimulation rooms (Robles-Bykbaev et al., 2018), and a custom workstation for motor skills assessment (Subramani et al., </w:t>
-      </w:r>
-      <w:r>
-        <w:lastRenderedPageBreak/>
-        <w:t>2017). Existing robotic platforms were enhanced with custom hardware additions, such as a chest mount for a NAO robot (Alnajjar et al., 2021), ultrasonic sensors (Hossain et al., 2020), and components for a soft, mobile autonomous robot (Brivio et al., 2021). Specialized systems were developed for specific goals, like a robot-mediated system for joint attention training (Nie et al., 2018).</w:t>
+        <w:t>11 out of 97 papers (11.3%) reported using custom developed non-robotic hardware. The implementations varied significantly, ranging from specialized interfaces to complete intervention systems. Custom hardware was developed for specific therapeutic purposes, such as a robot server and client system for eye contact training (Lee et al., 2013), a "Touch Ball" interface for touch and color feedback (Lee et al., 2014), and a portable robotic modular kit for teaching gestures to children with autism (Tobar et al., 2021). Comprehensive intervention systems with custom hardware components were created, including computer subsystems for in-home interventions (Scassellati, 2018), a hybrid system with specialized equipment for multi-sensory stimulation rooms (Robles-Bykbaev et al., 2018), and a custom workstation for motor skills assessment (Subramani et al., 2017). Existing robotic platforms were enhanced with custom hardware additions, such as a chest mount for a NAO robot (Alnajjar et al., 2021), ultrasonic sensors (Hossain et al., 2020), and components for a soft, mobile autonomous robot (Brivio et al., 2021). Specialized systems were developed for specific goals, like a robot-mediated system for joint attention training (Nie et al., 2018).</w:t>
       </w:r>
     </w:p>
     <w:p/>
@@ -6923,6 +6851,7 @@
           <w:rFonts w:ascii="Calibri" w:eastAsia="Calibri" w:hAnsi="Calibri" w:cs="Calibri"/>
           <w:color w:val="2F5496"/>
         </w:rPr>
+        <w:lastRenderedPageBreak/>
         <w:t>Interfaces</w:t>
       </w:r>
     </w:p>
@@ -6967,7 +6896,6 @@
           </w:tcPr>
           <w:p>
             <w:r>
-              <w:lastRenderedPageBreak/>
               <w:t>Interface Category</w:t>
             </w:r>
           </w:p>
@@ -7340,7 +7268,14 @@
               <w:rPr>
                 <w:lang w:val="es-ES"/>
               </w:rPr>
-              <w:t>Bonarini et al., 2014, 2016; Taheri et al., 2019</w:t>
+              <w:t xml:space="preserve">Bonarini et al., 2014, </w:t>
+            </w:r>
+            <w:r>
+              <w:rPr>
+                <w:lang w:val="es-ES"/>
+              </w:rPr>
+              <w:lastRenderedPageBreak/>
+              <w:t>2016; Taheri et al., 2019</w:t>
             </w:r>
             <w:r>
               <w:rPr>
@@ -7394,6 +7329,7 @@
           </w:tcPr>
           <w:p>
             <w:r>
+              <w:lastRenderedPageBreak/>
               <w:t>Control systems</w:t>
             </w:r>
           </w:p>
@@ -7990,16 +7926,16 @@
     </w:p>
     <w:p>
       <w:r>
-        <w:t>41 out of the 97 papers (42.3%) reported using control systems in their studies. The control systems identified can be categorized into autonomous navigation systems, mobile platforms, programmable robots, and teleoperated/remote-controlled systems. Autonomous navigation systems were implemented in multiple studies, with robots capable of independent movement and interaction (Bharatharaj et al., 2017; Bonarini et al., 2016; Brivio et al., 2021). Mobile platforms were another common implementation (Agel et al., 2020; Attawibulkul et al., 2019). Programmable robots, such as the Bee-Bot, were employed in several studies (Chaldi &amp; Mantzanidou, 2021; Pérez-Vazquez et al., 2022). Teleoperation and remote control systems were frequently utilized, allowing therapists or researchers to control the robots during interventions (Li et al., 2020; Bharatharaj et al., 2016; Tartarisco et al., 2022).</w:t>
+        <w:t xml:space="preserve">41 out of the 97 papers (42.3%) reported using control systems in their studies. The control systems identified can be categorized into autonomous navigation systems, mobile </w:t>
+      </w:r>
+      <w:r>
+        <w:lastRenderedPageBreak/>
+        <w:t>platforms, programmable robots, and teleoperated/remote-controlled systems. Autonomous navigation systems were implemented in multiple studies, with robots capable of independent movement and interaction (Bharatharaj et al., 2017; Bonarini et al., 2016; Brivio et al., 2021). Mobile platforms were another common implementation (Agel et al., 2020; Attawibulkul et al., 2019). Programmable robots, such as the Bee-Bot, were employed in several studies (Chaldi &amp; Mantzanidou, 2021; Pérez-Vazquez et al., 2022). Teleoperation and remote control systems were frequently utilized, allowing therapists or researchers to control the robots during interventions (Li et al., 2020; Bharatharaj et al., 2016; Tartarisco et al., 2022).</w:t>
       </w:r>
     </w:p>
     <w:p>
       <w:r>
-        <w:t xml:space="preserve">55 out of the 97 papers (56.7%) incorporated visual sensors in their studies. The most commonly employed visual sensors were standard video cameras and webcams, used for behavior monitoring, interaction recording, and analysis (Valadao et al., 2016; Bharatharaj et al., 2017; Boccanfuso et al., 2016). More sophisticated applications included facial recognition, emotion detection, and gaze tracking (Brivio et al., 2021; Kim et al., 2021). Specialized visual sensing equipment like the Microsoft Kinect sensor was frequently employed for motion and gesture recognition (Bonarini et al., 2014, 2016; Taheri et al., 2019). Advanced robotic platforms like the NAO robot, featuring built-in cameras, were </w:t>
-      </w:r>
-      <w:r>
-        <w:lastRenderedPageBreak/>
-        <w:t>utilized in multiple studies (Alnajjar et al., 2021; Conti et al., 2020). Eye tracking technologies were specifically implemented in studies focusing on gaze behavior and attention (Casellato et al., 2017; Mavadati et al., 2014). RGB-D sensors and depth cameras were also prominent, particularly in studies requiring precise motion tracking or gesture recognition (Tartarisco et al., 2022).</w:t>
+        <w:t>55 out of the 97 papers (56.7%) incorporated visual sensors in their studies. The most commonly employed visual sensors were standard video cameras and webcams, used for behavior monitoring, interaction recording, and analysis (Valadao et al., 2016; Bharatharaj et al., 2017; Boccanfuso et al., 2016). More sophisticated applications included facial recognition, emotion detection, and gaze tracking (Brivio et al., 2021; Kim et al., 2021). Specialized visual sensing equipment like the Microsoft Kinect sensor was frequently employed for motion and gesture recognition (Bonarini et al., 2014, 2016; Taheri et al., 2019). Advanced robotic platforms like the NAO robot, featuring built-in cameras, were utilized in multiple studies (Alnajjar et al., 2021; Conti et al., 2020). Eye tracking technologies were specifically implemented in studies focusing on gaze behavior and attention (Casellato et al., 2017; Mavadati et al., 2014). RGB-D sensors and depth cameras were also prominent, particularly in studies requiring precise motion tracking or gesture recognition (Tartarisco et al., 2022).</w:t>
       </w:r>
     </w:p>
     <w:p>
@@ -8009,16 +7945,13 @@
     </w:p>
     <w:p>
       <w:r>
+        <w:lastRenderedPageBreak/>
         <w:t>37 out of the 97 papers (38.5%) reported using display interfaces such as touchscreens, interactive displays, and graphical user interfaces (GUIs). Touchscreen interfaces, particularly through tablets and mobile devices, were prominently featured in multiple studies (Brivio et al., 2021; Li et al., 2020; Marino et al., 2020; Pliasa &amp; Fachantidis, 2021). Desktop and larger display systems were also common (Abdelmohsen &amp; Arafa, 2021; Subramani et al., 2017). Several robotic platforms incorporated built-in display interfaces, such as the BLISS robot version 3 featuring an interactive touch screen (Attawibulkul et al., 2019) and QTrobot including a screen for presenting animated faces (Tartarisco et al., 2022). The purposes of these interfaces varied significantly across studies, including displaying visual stimuli (Carlson et al., 2018), providing color feedback (Lee et al., 2014), enabling robot control through graphical interfaces (Silvera-Tawil et al., 2018), and facilitating educational games (Tobar et al., 2021).</w:t>
       </w:r>
     </w:p>
     <w:p>
       <w:r>
-        <w:t xml:space="preserve">Only 2 out of the 97 papers (2.1%) reported the use of immersive interfaces such as Virtual Reality (VR) or Augmented Reality (AR) in their studies. Reardon et al. (2018) implemented AR interfaces through Google Glass in their research on educational applications for students with intellectual disabilities. Zanatta et al. (2023) examined the integration of </w:t>
-      </w:r>
-      <w:r>
-        <w:lastRenderedPageBreak/>
-        <w:t>virtual reality interfaces in combination with robot-assisted therapy, specifically analyzing their impact on health-related quality of life in neurological patients.</w:t>
+        <w:t>Only 2 out of the 97 papers (2.1%) reported the use of immersive interfaces such as Virtual Reality (VR) or Augmented Reality (AR) in their studies. Reardon et al. (2018) implemented AR interfaces through Google Glass in their research on educational applications for students with intellectual disabilities. Zanatta et al. (2023) examined the integration of virtual reality interfaces in combination with robot-assisted therapy, specifically analyzing their impact on health-related quality of life in neurological patients.</w:t>
       </w:r>
     </w:p>
     <w:p>
@@ -8028,7 +7961,11 @@
     </w:p>
     <w:p>
       <w:r>
-        <w:t>59 out of the 97 papers (61%) incorporated communication feedback systems such as voice recognition and speech synthesis. The implementation of communication feedback systems was predominantly achieved through speech synthesis capabilities, which were integrated into various robotic platforms like NAO (Charron et al., 2017; Conti et al., 2020; Papadopoulou et al., 2022; Pennington et al., 2014), MARIA (Valadao et al., 2016), Teo (Bonarini et al., 2016), and QTrobot (Tartarisco et al., 2022). The communication feedback systems served various purposes, such as providing instructions or verbal feedback during therapeutic interventions (Bugnariu et al., 2013; Marino et al., 2020), facilitating emotional expression through sound effects (Boccanfuso et al., 2016), and enabling language development (She &amp; Ren, 2021). Several studies implemented more complex communication systems that combined both speech synthesis and voice recognition capabilities (Lee et al., 2013; Papadopoulou et al., 2022). Some researchers opted for alternative approaches to voice communication, such as using pre-recorded human voice files (Park &amp; Kwon, 2016) or incorporating MP3 modules for sound playback (Yin &amp; Tung, 2013).</w:t>
+        <w:t xml:space="preserve">59 out of the 97 papers (61%) incorporated communication feedback systems such as voice recognition and speech synthesis. The implementation of communication feedback systems was predominantly achieved through speech synthesis capabilities, which were integrated into various robotic platforms like NAO (Charron et al., 2017; Conti et al., 2020; Papadopoulou et al., 2022; Pennington et al., 2014), MARIA (Valadao et al., 2016), Teo (Bonarini et al., 2016), and QTrobot (Tartarisco et al., 2022). The communication feedback systems served various purposes, such as providing instructions or verbal feedback during therapeutic interventions (Bugnariu et al., 2013; Marino et al., 2020), facilitating emotional </w:t>
+      </w:r>
+      <w:r>
+        <w:lastRenderedPageBreak/>
+        <w:t>expression through sound effects (Boccanfuso et al., 2016), and enabling language development (She &amp; Ren, 2021). Several studies implemented more complex communication systems that combined both speech synthesis and voice recognition capabilities (Lee et al., 2013; Papadopoulou et al., 2022). Some researchers opted for alternative approaches to voice communication, such as using pre-recorded human voice files (Park &amp; Kwon, 2016) or incorporating MP3 modules for sound playback (Yin &amp; Tung, 2013).</w:t>
       </w:r>
     </w:p>
     <w:p/>
@@ -8072,7 +8009,6 @@
           <w:noProof/>
           <w:color w:val="2F5496"/>
         </w:rPr>
-        <w:lastRenderedPageBreak/>
         <w:drawing>
           <wp:inline distT="0" distB="0" distL="0" distR="0" wp14:anchorId="71087344" wp14:editId="1AD1FE4E">
             <wp:extent cx="5661965" cy="1704340"/>
@@ -8555,7 +8491,14 @@
               <w:rPr>
                 <w:lang w:val="es-ES"/>
               </w:rPr>
-              <w:t>Wanglavan et al., 2019; Welch et al., 2023; Nie et al., 2018; Yun et al., 2016; Bharatharaj et al., 2016; Agel et al., 2020; Reardon et al., 2018; She &amp; Ren, 2021; Mavadati et al., 2014; Rakhymbayeva &amp; Sandygulova, 2021; Kim et al., 2021; Santos et al.</w:t>
+              <w:t xml:space="preserve">Wanglavan et al., 2019; Welch et al., 2023; Nie et al., 2018; Yun et al., 2016; Bharatharaj et al., 2016; Agel et al., 2020; </w:t>
+            </w:r>
+            <w:r>
+              <w:rPr>
+                <w:lang w:val="es-ES"/>
+              </w:rPr>
+              <w:lastRenderedPageBreak/>
+              <w:t>Reardon et al., 2018; She &amp; Ren, 2021; Mavadati et al., 2014; Rakhymbayeva &amp; Sandygulova, 2021; Kim et al., 2021; Santos et al.</w:t>
             </w:r>
             <w:r>
               <w:rPr>
@@ -8601,11 +8544,7 @@
     </w:p>
     <w:p>
       <w:r>
-        <w:t xml:space="preserve">81 out of 96 papers (84.4%) incorporated robot control systems in their studies. The most commonly implemented control systems were expressive body movement control and movement capability control, often utilizing humanoid robots like the NAO robot (Alnajjar et al., 2021; Conti et al., 2020; Santos et al., 2023). Sophisticated control mechanisms for facial expressions and eye movements were also prevalent (Wood et al., 2017; Yun et al., 2016; Abdelmohsen &amp; Arafa, 2021), along with LED-based expression systems (Silvera-Tawil et al., 2018; Yin &amp; Tung, 2013) and touch-reactive response systems (Brivio et al., </w:t>
-      </w:r>
-      <w:r>
-        <w:lastRenderedPageBreak/>
-        <w:t>2021; Bonarini et al., 2016). Life-like expression generation was achieved through combinations of movement, sound, and visual feedback systems (Sakka &amp; Gaboriau, 2017; Tartarisco et al., 2022). The sophistication of control systems varied significantly, from basic movement controls in simpler robots like the Bee-Bot (Chaldi &amp; Mantzanidou, 2021) to complex, multi-modal systems in advanced humanoid robots.</w:t>
+        <w:t>81 out of 96 papers (84.4%) incorporated robot control systems in their studies. The most commonly implemented control systems were expressive body movement control and movement capability control, often utilizing humanoid robots like the NAO robot (Alnajjar et al., 2021; Conti et al., 2020; Santos et al., 2023). Sophisticated control mechanisms for facial expressions and eye movements were also prevalent (Wood et al., 2017; Yun et al., 2016; Abdelmohsen &amp; Arafa, 2021), along with LED-based expression systems (Silvera-Tawil et al., 2018; Yin &amp; Tung, 2013) and touch-reactive response systems (Brivio et al., 2021; Bonarini et al., 2016). Life-like expression generation was achieved through combinations of movement, sound, and visual feedback systems (Sakka &amp; Gaboriau, 2017; Tartarisco et al., 2022). The sophistication of control systems varied significantly, from basic movement controls in simpler robots like the Bee-Bot (Chaldi &amp; Mantzanidou, 2021) to complex, multi-modal systems in advanced humanoid robots.</w:t>
       </w:r>
     </w:p>
     <w:p/>
@@ -8617,17 +8556,17 @@
     <w:p/>
     <w:p>
       <w:r>
-        <w:t>14 out of 97 papers (14.4%) implemented Adaptive Learning Systems. Difficulty adaptation algorithms were used to personalize interactions based on performance (Scassellati, 2018; Scassellati et al., 2018; Alnajjar et al., 2021; De Korte et al., 2020; Marino et al., 2020). Prompting hierarchies, such as least-to-most prompting (Kim et al., 2014), System of Least Prompts, System of Most Prompts, and Constant Time Delay (Reardon et al., 2018), and hierarchies ranging from most to least moderate support (Tuna, 2022) were employed. Some studies combined multiple adaptive learning strategies, such as adaptive difficulty and prompting systems (Brivio et al., 2021), prompting systems with adaptive difficulty levels (Charron et al., 2017), and the SAS strategy incorporating visual prompts and scaffolding techniques (Nanou et al., 2021). Santos et al. (2023) provided a comprehensive review of various adaptive learning systems used across multiple studies.</w:t>
+        <w:t xml:space="preserve">14 out of 97 papers (14.4%) implemented Adaptive Learning Systems. Difficulty adaptation algorithms were used to personalize interactions based on performance (Scassellati, 2018; Scassellati et al., 2018; Alnajjar et al., 2021; De Korte et al., 2020; Marino et al., 2020). Prompting hierarchies, such as least-to-most prompting (Kim et al., 2014), System of Least Prompts, System of Most Prompts, and Constant Time Delay (Reardon et al., 2018), and hierarchies ranging from most to least moderate support (Tuna, 2022) were employed. Some studies combined multiple adaptive learning strategies, such as adaptive </w:t>
+      </w:r>
+      <w:r>
+        <w:lastRenderedPageBreak/>
+        <w:t>difficulty and prompting systems (Brivio et al., 2021), prompting systems with adaptive difficulty levels (Charron et al., 2017), and the SAS strategy incorporating visual prompts and scaffolding techniques (Nanou et al., 2021). Santos et al. (2023) provided a comprehensive review of various adaptive learning systems used across multiple studies.</w:t>
       </w:r>
     </w:p>
     <w:p/>
     <w:p>
       <w:r>
-        <w:t xml:space="preserve">13 out of 96 papers (13.5%) incorporated machine learning applications. Behavioral and interaction analysis utilized classification algorithms like K-nearest neighbors, Support Vector Machines, decision trees, and random forest classifiers (Wanglavan et al., 2019; Welch et al., 2023; Nie et al., 2018). Computer vision and recognition systems employed Haar-cascade classifiers for face detection (Yun et al., 2016), face recognition techniques (Bharatharaj et al., 2016), color detection and object tracking algorithms (Agel et al., 2020), </w:t>
-      </w:r>
-      <w:r>
-        <w:lastRenderedPageBreak/>
-        <w:t>and support vector machines for image classification (Reardon et al., 2018). Advanced interaction capabilities were achieved through neural networks for dialogue generation (She &amp; Ren, 2021), Variable-order Markov Models for gaze pattern analysis (Mavadati et al., 2014), engagement classification models (Rakhymbayeva &amp; Sandygulova, 2021), and EMG sensor data analysis for physiological response assessment (Kim et al., 2021). Santos et al. (2023) provided a comprehensive overview of machine learning techniques implemented across multiple studies.</w:t>
+        <w:t>13 out of 96 papers (13.5%) incorporated machine learning applications. Behavioral and interaction analysis utilized classification algorithms like K-nearest neighbors, Support Vector Machines, decision trees, and random forest classifiers (Wanglavan et al., 2019; Welch et al., 2023; Nie et al., 2018). Computer vision and recognition systems employed Haar-cascade classifiers for face detection (Yun et al., 2016), face recognition techniques (Bharatharaj et al., 2016), color detection and object tracking algorithms (Agel et al., 2020), and support vector machines for image classification (Reardon et al., 2018). Advanced interaction capabilities were achieved through neural networks for dialogue generation (She &amp; Ren, 2021), Variable-order Markov Models for gaze pattern analysis (Mavadati et al., 2014), engagement classification models (Rakhymbayeva &amp; Sandygulova, 2021), and EMG sensor data analysis for physiological response assessment (Kim et al., 2021). Santos et al. (2023) provided a comprehensive overview of machine learning techniques implemented across multiple studies.</w:t>
       </w:r>
     </w:p>
     <w:p/>
@@ -8663,6 +8602,7 @@
           <w:sz w:val="24"/>
           <w:szCs w:val="24"/>
         </w:rPr>
+        <w:lastRenderedPageBreak/>
         <w:t>Findings</w:t>
       </w:r>
     </w:p>
@@ -8767,11 +8707,7 @@
           </w:tcPr>
           <w:p>
             <w:r>
-              <w:t xml:space="preserve">Scassellati, 2018; Alnajjar et al., 2021; Lee et al., 2013; Bharatharaj et al., 2017; Lee et al., 2014; Giannopulu, 2013; </w:t>
-            </w:r>
-            <w:r>
-              <w:lastRenderedPageBreak/>
-              <w:t>Shah et al., 2023; Silvera-Tawil et al., 2018; Shimaya et al., 2019; Subramani et al., 2017; Tartarisco et al., 2022;</w:t>
+              <w:t>Scassellati, 2018; Alnajjar et al., 2021; Lee et al., 2013; Bharatharaj et al., 2017; Lee et al., 2014; Giannopulu, 2013; Shah et al., 2023; Silvera-Tawil et al., 2018; Shimaya et al., 2019; Subramani et al., 2017; Tartarisco et al., 2022;</w:t>
             </w:r>
             <w:r>
               <w:t xml:space="preserve"> </w:t>
@@ -8792,7 +8728,6 @@
           </w:tcPr>
           <w:p>
             <w:r>
-              <w:lastRenderedPageBreak/>
               <w:t>Direct observation</w:t>
             </w:r>
           </w:p>
@@ -9057,6 +8992,7 @@
           </w:tcPr>
           <w:p>
             <w:r>
+              <w:lastRenderedPageBreak/>
               <w:t>Physiological measurements</w:t>
             </w:r>
           </w:p>
@@ -9180,11 +9116,7 @@
     </w:p>
     <w:p>
       <w:r>
-        <w:t xml:space="preserve">83 papers used direct observation methods to gather results, while 13 papers did not employ such methods, indicating that direct observation was the predominant methodology used across the reviewed studies (approximately 86.5% of the total papers). The most commonly used methods were video recording analysis (Puyon &amp; Giannopulu, 2013; Zhanatkyzy et al., 2020), audio recording analysis (Hong et al., 2022), structured protocols with observation sheets and trial-by-trial data collection forms (Chaldi &amp; Mantzanidou, 2021; Pérez-Vazquez et al., 2022), multiple camera angles (Silva et al., 2023), and quantitative measurements like interaction logs or performance metrics (Subramani et al., 2017). Some studies also used focus groups and interviews (Silvera-Tawil et al., 2018), position and force data analysis from robotic systems (Subramani et al., 2017), and behavioral observation protocols designed for autism intervention research. </w:t>
-      </w:r>
-      <w:r>
-        <w:lastRenderedPageBreak/>
-        <w:t>The combination of multiple observation methods within single studies was common, suggesting a trend toward comprehensive data collection approaches.</w:t>
+        <w:t>83 papers used direct observation methods to gather results, while 13 papers did not employ such methods, indicating that direct observation was the predominant methodology used across the reviewed studies (approximately 86.5% of the total papers). The most commonly used methods were video recording analysis (Puyon &amp; Giannopulu, 2013; Zhanatkyzy et al., 2020), audio recording analysis (Hong et al., 2022), structured protocols with observation sheets and trial-by-trial data collection forms (Chaldi &amp; Mantzanidou, 2021; Pérez-Vazquez et al., 2022), multiple camera angles (Silva et al., 2023), and quantitative measurements like interaction logs or performance metrics (Subramani et al., 2017). Some studies also used focus groups and interviews (Silvera-Tawil et al., 2018), position and force data analysis from robotic systems (Subramani et al., 2017), and behavioral observation protocols designed for autism intervention research. The combination of multiple observation methods within single studies was common, suggesting a trend toward comprehensive data collection approaches.</w:t>
       </w:r>
     </w:p>
     <w:p/>
@@ -9196,30 +9128,33 @@
     <w:p/>
     <w:p>
       <w:r>
-        <w:t>31 papers reported using standardized assessment tools in their studies, while 65 papers did not employ such tools. The standardized assessment tools utilized across these studies can be categorized into several primary domains: autism-specific assessments like the Childhood Autism Rating Scale (CARS/CARS2) (Alnajjar et al., 2021; Giannopulu, 2013; Marathaki et al., 2022), the Childhood Autism Spectrum Test (CAST) (Bharatharaj et al., 2017, 2016, 2018), the Gilliam Autism Rating Scale (GARS-2) (Che Hamid et al., 2013; Miskam et al., 2013; Taheri et al., 2016, 2018, 2019), and the Autism Diagnostic Observation Schedule (ADOS-2) (Boccanfuso et al., 2016; Wood et al., 2019; Zhanatkyzy et al., 2020); social-emotional evaluations like the Social Responsiveness Scale (SRS) (De Korte et al., 2020; Lee et al., 2014; Santos et al., 2023), the Test of Emotional Comprehension (TEC), the Emotional Lexicon Test (ELT) (Marino et al., 2020; Tartarisco et al., 2022), and the Early Social Communication Scale (ESCS) (Carlson et al., 2018; Kajopoulos et al., 2015; Nie et al., 2018); developmental scales like the Mullen Scales of Early Learning (Boccanfuso et al., 2016) and the Battelle Developmental Inventory (Cervera et al., n.d.); and learning assessments like the VB-MAPP assessment tool (Conti et al., 2020).</w:t>
+        <w:t xml:space="preserve">31 papers reported using standardized assessment tools in their studies, while 65 papers did not employ such tools. The standardized assessment tools utilized across these studies can be categorized into several primary domains: autism-specific assessments like the Childhood Autism Rating Scale (CARS/CARS2) (Alnajjar et al., 2021; Giannopulu, </w:t>
+      </w:r>
+      <w:r>
+        <w:lastRenderedPageBreak/>
+        <w:t>2013; Marathaki et al., 2022), the Childhood Autism Spectrum Test (CAST) (Bharatharaj et al., 2017, 2016, 2018), the Gilliam Autism Rating Scale (GARS-2) (Che Hamid et al., 2013; Miskam et al., 2013; Taheri et al., 2016, 2018, 2019), and the Autism Diagnostic Observation Schedule (ADOS-2) (Boccanfuso et al., 2016; Wood et al., 2019; Zhanatkyzy et al., 2020); social-emotional evaluations like the Social Responsiveness Scale (SRS) (De Korte et al., 2020; Lee et al., 2014; Santos et al., 2023), the Test of Emotional Comprehension (TEC), the Emotional Lexicon Test (ELT) (Marino et al., 2020; Tartarisco et al., 2022), and the Early Social Communication Scale (ESCS) (Carlson et al., 2018; Kajopoulos et al., 2015; Nie et al., 2018); developmental scales like the Mullen Scales of Early Learning (Boccanfuso et al., 2016) and the Battelle Developmental Inventory (Cervera et al., n.d.); and learning assessments like the VB-MAPP assessment tool (Conti et al., 2020).</w:t>
       </w:r>
     </w:p>
     <w:p/>
     <w:p>
       <w:r>
-        <w:lastRenderedPageBreak/>
         <w:t>87 papers incorporated behavioral indicators in their methodology to measure and evaluate participant responses and interactions, while 9 papers did not include such measurements. The most commonly measured indicators were eye contact and gaze behavior (Scassellati, 2018; Alnajjar et al., 2021; Lee et al., 2013), touch interaction and manipulation skills (Bharatharaj et al., 2017; Lee et al., 2014; Giannopulu, 2013), verbal output measurements like Mean Length of Utterance (MLU) and Type-Token Ratio (TTR) (Shah et al., 2023; Silvera-Tawil et al., 2018; Shimaya et al., 2019), task completion rates and accuracy (Subramani et al., 2017; Tartarisco et al., 2022), imitation skills assessment (Bugnariu et al., 2013; Marathaki et al., 2022), and posture analysis and body language (Rakhymbayeva &amp; Sandygulova, 2021). Several studies incorporated multiple behavioral indicators simultaneously to obtain a more comprehensive understanding of participant responses and progress.</w:t>
       </w:r>
     </w:p>
     <w:p/>
     <w:p>
       <w:r>
-        <w:t>6 out of 96 papers (6.25%) incorporated physiological measurements in their research methodologies. The implementation of these measurements varied across studies, encompassing different physiological parameters and measurement techniques. Tartarisco et al. (2022) and Welch et al. (2023) focused on cardiovascular measurements, specifically utilizing heart rate variability monitoring to assess participant responses during robot-assisted interventions. Subramani et al. (2017) employed force measurements and motion capture analysis to evaluate motor skills in children with autism. Boccanfuso et al. (2016) utilized accelerometer and gyroscope data from the robot to quantify interaction patterns. Kim et al. (2021) implemented EMG sensors for measuring physiological responses during therapeutic interactions. Santos et al. (2023), in their scoping review, documented various physiological measurement approaches, including heart rate monitoring, that have been employed in robotics applications for autism spectrum disorder.</w:t>
+        <w:t xml:space="preserve">6 out of 96 papers (6.25%) incorporated physiological measurements in their research methodologies. The implementation of these measurements varied across studies, encompassing different physiological parameters and measurement techniques. Tartarisco et al. (2022) and Welch et al. (2023) focused on cardiovascular measurements, specifically utilizing heart rate variability monitoring to assess participant responses during robot-assisted interventions. Subramani et al. (2017) employed force measurements and motion capture analysis to evaluate motor skills in children with autism. Boccanfuso et al. (2016) utilized accelerometer and gyroscope data from the robot to quantify interaction patterns. Kim et al. (2021) implemented EMG sensors for measuring physiological responses during therapeutic interactions. Santos et al. (2023), in their scoping review, </w:t>
+      </w:r>
+      <w:r>
+        <w:lastRenderedPageBreak/>
+        <w:t>documented various physiological measurement approaches, including heart rate monitoring, that have been employed in robotics applications for autism spectrum disorder.</w:t>
       </w:r>
     </w:p>
     <w:p/>
     <w:p>
       <w:r>
-        <w:t xml:space="preserve">43 papers (approximately 45%) reported using statistical analysis in their methodology, while 53 papers did not include statistical analysis in their results. The most commonly used statistical tests included t-tests (both paired and independent samples), ANOVA, and non-parametric tests such as Wilcoxon signed-rank tests. Papadopoulou et al. (2022) employed both Wilcoxon signed-rank tests and Mann-Whitney U tests, while Hong et al. (2022) utilized linear mixed effect models and repeated measures ANOVA. Some studies implemented more sophisticated statistical approaches, such as linear mixed-effects models (De Korte et al., 2020), leave-one-out cross-validation (Kim et al., 2021), and correlation analyses like Spearman's correlation coefficient (Giannopulu, 2013). </w:t>
-      </w:r>
-      <w:r>
-        <w:lastRenderedPageBreak/>
-        <w:t>Classification accuracy metrics were reported in studies focusing on machine learning applications, such as AUC and F1-scores (Wanglavan et al., 2019; Welch et al., 2023). The statistical analyses were primarily used to evaluate intervention effectiveness, compare pre-post intervention outcomes, analyze behavioral changes, and assess the reliability of technological implementations.</w:t>
+        <w:t>43 papers (approximately 45%) reported using statistical analysis in their methodology, while 53 papers did not include statistical analysis in their results. The most commonly used statistical tests included t-tests (both paired and independent samples), ANOVA, and non-parametric tests such as Wilcoxon signed-rank tests. Papadopoulou et al. (2022) employed both Wilcoxon signed-rank tests and Mann-Whitney U tests, while Hong et al. (2022) utilized linear mixed effect models and repeated measures ANOVA. Some studies implemented more sophisticated statistical approaches, such as linear mixed-effects models (De Korte et al., 2020), leave-one-out cross-validation (Kim et al., 2021), and correlation analyses like Spearman's correlation coefficient (Giannopulu, 2013). Classification accuracy metrics were reported in studies focusing on machine learning applications, such as AUC and F1-scores (Wanglavan et al., 2019; Welch et al., 2023). The statistical analyses were primarily used to evaluate intervention effectiveness, compare pre-post intervention outcomes, analyze behavioral changes, and assess the reliability of technological implementations.</w:t>
       </w:r>
     </w:p>
     <w:p/>
@@ -9387,6 +9322,7 @@
               <w:t xml:space="preserve">; </w:t>
             </w:r>
             <w:r>
+              <w:lastRenderedPageBreak/>
               <w:t>Giannopulu</w:t>
             </w:r>
             <w:r>
@@ -9444,6 +9380,7 @@
           </w:tcPr>
           <w:p>
             <w:r>
+              <w:lastRenderedPageBreak/>
               <w:t>Communication skills</w:t>
             </w:r>
           </w:p>
@@ -9974,7 +9911,6 @@
               <w:t xml:space="preserve">, </w:t>
             </w:r>
             <w:r>
-              <w:lastRenderedPageBreak/>
               <w:t>2019</w:t>
             </w:r>
             <w:r>
@@ -10050,7 +9986,6 @@
           </w:tcPr>
           <w:p>
             <w:r>
-              <w:lastRenderedPageBreak/>
               <w:t>Daily living skills</w:t>
             </w:r>
           </w:p>
@@ -10169,40 +10104,39 @@
     <w:p/>
     <w:p>
       <w:r>
-        <w:t>Out of the reviewed studies, 72 papers documented positive outcomes in social interaction improvements, while 24 papers did not report such improvements. The findings demonstrate a significant trend in the effectiveness of robotic interventions for enhancing social interaction capabilities in individuals with intellectual disabilities. Key improvements were observed in several domains, including increased eye contact and more frequent social interactions (Scassellati, 2018; Valadao et al., 2016; Alnajjar et al., 2021). Joint attention skills, fundamental to social development, showed notable enhancement (Carlson et al., 2018; Kajopoulos et al., 2015; Wood et al., 2019), with Charron et al. (2017) specifically demonstrating improvements in both joint attention and social engagement. Enhanced social engagement was consistently reported, with studies by Bharatharaj et al. (2018), Brivio et al. (2021), and Bonarini et al. (2016) documenting increased social engagement behaviors and extended interaction times. Conti et al. (2020) noted improvements in imitation behaviors. Increased interaction duration was reported by Giannopulu (2013) and De Korte et al. (2020), suggesting enhanced social interest and reduced social anxiety. Improvements were observed in various contexts, including parent-rated social skills (Lebersfeld et al., 2018) and increased interactions between students who typically would not interact (Lemaignan et al., 2022). Notably, several studies (Marzano et al., 2021; Pliasa &amp; Fachantidis, 2021) reported improvements not only in human-robot interactions but also in subsequent human-human interactions, indicating potential generalization of acquired social skills.</w:t>
+        <w:t xml:space="preserve">Out of the reviewed studies, 72 papers documented positive outcomes in social interaction improvements, while 24 papers did not report such improvements. The findings demonstrate a significant trend in the effectiveness of robotic interventions for enhancing social interaction capabilities in individuals with intellectual disabilities. Key improvements were observed in several domains, including increased eye contact and more frequent social interactions (Scassellati, 2018; Valadao et al., 2016; Alnajjar et al., 2021). Joint attention skills, fundamental to social development, showed notable enhancement (Carlson et al., 2018; Kajopoulos et al., 2015; Wood et al., 2019), with Charron et al. (2017) specifically demonstrating improvements in both joint attention and social engagement. Enhanced social engagement was consistently reported, with studies by Bharatharaj et al. (2018), Brivio et al. (2021), and Bonarini et al. (2016) documenting increased social engagement behaviors and extended interaction times. Conti et al. (2020) noted improvements in imitation behaviors. Increased interaction duration was reported by Giannopulu (2013) and De Korte et al. (2020), suggesting enhanced social interest and reduced social anxiety. Improvements were observed in various contexts, including parent-rated social skills (Lebersfeld et al., 2018) and increased interactions between students who typically would not interact (Lemaignan et al., 2022). Notably, several studies (Marzano et al., 2021; Pliasa &amp; Fachantidis, 2021) reported improvements not only </w:t>
+      </w:r>
+      <w:r>
+        <w:lastRenderedPageBreak/>
+        <w:t>in human-robot interactions but also in subsequent human-human interactions, indicating potential generalization of acquired social skills.</w:t>
       </w:r>
     </w:p>
     <w:p/>
     <w:p>
       <w:r>
-        <w:t xml:space="preserve">Among the reviewed papers, 46 reported communication improvements, while 50 did not report such improvements. The reported enhancements encompassed various aspects of verbal and non-verbal communication skills. Significant improvements in verbal communication effectiveness were documented by several studies, including Valadao et al. (2016) and Bharatharaj et al. (2017), who reported enhanced verbal communication abilities in children with ASD following robot-assisted interventions. Giannopulu (2013) and Hong et al. (2022) observed specific improvements in expressive language use and phonetic convergence, with Hong et al. (2022) documenting improvements in both vowel formants and speech rate for children with and without ASD. Non-verbal communication improvements were also frequently reported, with Tobar et al. (2021) and Sakka &amp; </w:t>
-      </w:r>
-      <w:r>
-        <w:lastRenderedPageBreak/>
-        <w:t>Gaboriau (2017) observing enhanced non-verbal communication skills and more organized interactions. Miskam et al. (2013) and Shimaya et al. (2019) noted improvements in two-way communication and longer conversation durations during robot interactions. Specific communication domains showed improvement, such as enhanced ability to compose text messages (Pennington et al., 2014) and improvements in reading speed, word production, and written expression (Papadopoulou et al., 2022). Silvera-Tawil et al. (2018) noted advancements in articulation, verbal participation, and spontaneous conversation initiation. These communication improvements were often accompanied by other social-emotional gains, with Lemaignan et al. (2022) reporting that some students used robots to express feelings they wouldn't normally share, and Scassellati et al. (2018) receiving positive caregiver reports regarding improved communication effectiveness.</w:t>
+        <w:t>Among the reviewed papers, 46 reported communication improvements, while 50 did not report such improvements. The reported enhancements encompassed various aspects of verbal and non-verbal communication skills. Significant improvements in verbal communication effectiveness were documented by several studies, including Valadao et al. (2016) and Bharatharaj et al. (2017), who reported enhanced verbal communication abilities in children with ASD following robot-assisted interventions. Giannopulu (2013) and Hong et al. (2022) observed specific improvements in expressive language use and phonetic convergence, with Hong et al. (2022) documenting improvements in both vowel formants and speech rate for children with and without ASD. Non-verbal communication improvements were also frequently reported, with Tobar et al. (2021) and Sakka &amp; Gaboriau (2017) observing enhanced non-verbal communication skills and more organized interactions. Miskam et al. (2013) and Shimaya et al. (2019) noted improvements in two-way communication and longer conversation durations during robot interactions. Specific communication domains showed improvement, such as enhanced ability to compose text messages (Pennington et al., 2014) and improvements in reading speed, word production, and written expression (Papadopoulou et al., 2022). Silvera-Tawil et al. (2018) noted advancements in articulation, verbal participation, and spontaneous conversation initiation. These communication improvements were often accompanied by other social-emotional gains, with Lemaignan et al. (2022) reporting that some students used robots to express feelings they wouldn't normally share, and Scassellati et al. (2018) receiving positive caregiver reports regarding improved communication effectiveness.</w:t>
       </w:r>
     </w:p>
     <w:p/>
     <w:p>
       <w:r>
-        <w:t>Out of the reviewed studies, 30 papers reported emotional improvements in participants through robot-assisted interventions, while 66 papers did not report such outcomes. The documented emotional improvements can be categorized into three main areas: enhanced emotion comprehension, improved emotion recognition, and increased positive emotions during interactions. Several studies demonstrated significant improvements in emotion recognition capabilities, with Lebersfeld et al. (2018) reporting improved emotion identification accuracy across participant groups, and Marino et al. (2020) documenting enhanced emotion comprehension and recognition through their robot-assisted social-emotional understanding intervention. Tartarisco et al. (2022) observed improvements in both emotional comprehension and emotional language usage among participants. Regarding positive emotional responses, multiple studies reported increased positive affect during robot interactions. Valadao et al. (2016) noted increased positive emotions and excitement in children with ASD during robot interactions, while Bharatharaj et al. (2017) documented increased happiness in children throughout their study period. Marzano et al. (2021) observed that autistic adolescents demonstrated increased positive emotions and empathy towards the robots. Various interactive scenarios proved effective in facilitating emotional improvements, such as Costa et al. (2014) utilizing a humanoid robot to help children recognize and label emotions, and Silva et al. (2023) employing storytelling scenarios to enhance emotion recognition. Longitudinal studies provided evidence of sustained emotional improvements, with Scassellati et al. (2018) demonstrating improvements in emotion comprehension through long-term, in-home robot interactions, and Lemaignan et al. (2022) reporting self-reported mood improvements following robot interactions in educational settings.</w:t>
+        <w:t xml:space="preserve">Out of the reviewed studies, 30 papers reported emotional improvements in participants through robot-assisted interventions, while 66 papers did not report such outcomes. The documented emotional improvements can be categorized into three main areas: enhanced emotion comprehension, improved emotion recognition, and increased positive emotions during interactions. Several studies demonstrated significant improvements in emotion recognition capabilities, with Lebersfeld et al. (2018) reporting improved emotion identification accuracy across participant groups, and Marino et al. (2020) documenting enhanced emotion comprehension and recognition through their robot-assisted social-emotional understanding intervention. Tartarisco et al. (2022) observed improvements in both emotional comprehension and emotional language usage among participants. Regarding positive emotional responses, multiple studies reported increased positive </w:t>
+      </w:r>
+      <w:r>
+        <w:lastRenderedPageBreak/>
+        <w:t>affect during robot interactions. Valadao et al. (2016) noted increased positive emotions and excitement in children with ASD during robot interactions, while Bharatharaj et al. (2017) documented increased happiness in children throughout their study period. Marzano et al. (2021) observed that autistic adolescents demonstrated increased positive emotions and empathy towards the robots. Various interactive scenarios proved effective in facilitating emotional improvements, such as Costa et al. (2014) utilizing a humanoid robot to help children recognize and label emotions, and Silva et al. (2023) employing storytelling scenarios to enhance emotion recognition. Longitudinal studies provided evidence of sustained emotional improvements, with Scassellati et al. (2018) demonstrating improvements in emotion comprehension through long-term, in-home robot interactions, and Lemaignan et al. (2022) reporting self-reported mood improvements following robot interactions in educational settings.</w:t>
       </w:r>
     </w:p>
     <w:p/>
     <w:p>
       <w:r>
-        <w:lastRenderedPageBreak/>
         <w:t>Among the reviewed papers, 20 out of 96 (20.8%) reported improvements in motor and spatial skills through the use of robotic and AI technologies. The improvements documented encompassed various aspects of motor development, including hand-eye coordination, direction understanding, and geometric reasoning. Several studies focused specifically on hand-eye coordination and motor imitation abilities. Casellato et al. (2017) demonstrated improvements in motor learning and hand-eye coordination in children with ASD, albeit at a slower rate compared to typically developing peers. Moorthy &amp; Pugazhenthi (2016, 2017) documented enhanced hand-eye coordination and direction understanding through their robotic training kit interventions. Taheri et al. (2019) also reported improvements in hand-eye coordination and motor skills through music-based robotic interventions. In terms of spatial skills and geometric reasoning, Reardon et al. (2018) demonstrated improvements in geometric reasoning and object manipulation skills, while Bonarini et al. (2016) reported enhanced direction understanding through spatial activities with their mobile robot Teo. Brivio et al. (2021) documented improvements in both motor skills and spatial understanding using a soft, mobile autonomous robot. Several studies focused on movement imitation and coordination, with Bugnariu et al. (2013) developing quantitative methods to evaluate improvements in motor imitation skills, and Sandygulova et al. (2019) and Yin &amp; Tung (2013) reporting improvements in movement imitation abilities. Specialized applications were also explored, such as Taheri et al. (2016) reporting improvements in fine hand movements and rhythm perception, and Tobar et al. (2021) demonstrating improvements in assembly skills and motor coordination. Zanatta et al. (2023) conducted a comprehensive systematic review showing improvements in motor and functional outcomes related to both upper and lower limb impairment across neurological populations.</w:t>
       </w:r>
     </w:p>
     <w:p/>
     <w:p>
       <w:r>
-        <w:t xml:space="preserve">Out of the 97 analyzed papers, 8 (8.2%) reported improvements in daily living skills through the use of robotic and AI technologies. The improvements encompassed various aspects of daily functioning and practical life skills. Several studies focused on basic self-care and household management skills. Moorthy &amp; Pugazhenthi (2017) documented improvements in fundamental daily living activities such as holding plates/tumblers and manipulating remote controls through their robotic training kit intervention. Park &amp; Kwon (2016) reported enhanced house cleaning abilities among participants. Moorthy &amp; Pugazhenthi (2016) found that children were able to generalize picking and placing skills learned through their Snatcher robot to everyday life situations. Some research emphasized body awareness and personal development, with Costa et al. (2013) noting improvements in body part identification skills, and Attawibulkul et al. (2019) implementing a daily routine game using the BLISS robot that enhanced personal-social development. Brivio et al. (2021) also </w:t>
-      </w:r>
-      <w:r>
-        <w:lastRenderedPageBreak/>
-        <w:t>reported general improvements in life skills through their soft, mobile autonomous robot intervention. Social and vocational skills were addressed in several studies, with Nanou et al. (2021) demonstrating improved teamwork participation abilities through inclusive educational robotics activities. Reardon et al. (2018) documented enhancements in both vocational and life skills through their combined robotic and augmented reality applications. These findings suggest that robotic and AI technologies have the potential to significantly impact the development of daily living skills in individuals with intellectual disabilities, contributing to their overall independence and quality of life.</w:t>
+        <w:t>Out of the 97 analyzed papers, 8 (8.2%) reported improvements in daily living skills through the use of robotic and AI technologies. The improvements encompassed various aspects of daily functioning and practical life skills. Several studies focused on basic self-care and household management skills. Moorthy &amp; Pugazhenthi (2017) documented improvements in fundamental daily living activities such as holding plates/tumblers and manipulating remote controls through their robotic training kit intervention. Park &amp; Kwon (2016) reported enhanced house cleaning abilities among participants. Moorthy &amp; Pugazhenthi (2016) found that children were able to generalize picking and placing skills learned through their Snatcher robot to everyday life situations. Some research emphasized body awareness and personal development, with Costa et al. (2013) noting improvements in body part identification skills, and Attawibulkul et al. (2019) implementing a daily routine game using the BLISS robot that enhanced personal-social development. Brivio et al. (2021) also reported general improvements in life skills through their soft, mobile autonomous robot intervention. Social and vocational skills were addressed in several studies, with Nanou et al. (2021) demonstrating improved teamwork participation abilities through inclusive educational robotics activities. Reardon et al. (2018) documented enhancements in both vocational and life skills through their combined robotic and augmented reality applications. These findings suggest that robotic and AI technologies have the potential to significantly impact the development of daily living skills in individuals with intellectual disabilities, contributing to their overall independence and quality of life.</w:t>
       </w:r>
     </w:p>
     <w:p>
@@ -10253,6 +10187,7 @@
           <w:noProof/>
           <w:color w:val="2F5496"/>
         </w:rPr>
+        <w:lastRenderedPageBreak/>
         <w:drawing>
           <wp:inline distT="0" distB="0" distL="0" distR="0" wp14:anchorId="6DC12D28" wp14:editId="4592FD4D">
             <wp:extent cx="6336389" cy="3275330"/>
@@ -10500,15 +10435,7 @@
                 <w:rFonts w:ascii="Calibri" w:eastAsia="Calibri" w:hAnsi="Calibri" w:cs="Calibri"/>
                 <w:lang w:val="es-ES"/>
               </w:rPr>
-              <w:t xml:space="preserve">Alnajjar et al., 2021; Boccanfuso et al., </w:t>
-            </w:r>
-            <w:r>
-              <w:rPr>
-                <w:rFonts w:ascii="Calibri" w:eastAsia="Calibri" w:hAnsi="Calibri" w:cs="Calibri"/>
-                <w:lang w:val="es-ES"/>
-              </w:rPr>
-              <w:lastRenderedPageBreak/>
-              <w:t>2016; Bonarini et al., 2016; Cervera et al., n.d.</w:t>
+              <w:t>Alnajjar et al., 2021; Boccanfuso et al., 2016; Bonarini et al., 2016; Cervera et al., n.d.</w:t>
             </w:r>
             <w:r>
               <w:rPr>
@@ -10563,7 +10490,6 @@
               <w:rPr>
                 <w:rFonts w:ascii="Calibri" w:eastAsia="Calibri" w:hAnsi="Calibri" w:cs="Calibri"/>
               </w:rPr>
-              <w:lastRenderedPageBreak/>
               <w:t>Assessment</w:t>
             </w:r>
           </w:p>
@@ -10615,6 +10541,7 @@
               <w:rPr>
                 <w:rFonts w:ascii="Calibri" w:eastAsia="Calibri" w:hAnsi="Calibri" w:cs="Calibri"/>
               </w:rPr>
+              <w:lastRenderedPageBreak/>
               <w:t>Technical</w:t>
             </w:r>
           </w:p>
@@ -11129,7 +11056,6 @@
               <w:rPr>
                 <w:rFonts w:ascii="Calibri" w:eastAsia="Calibri" w:hAnsi="Calibri" w:cs="Calibri"/>
               </w:rPr>
-              <w:lastRenderedPageBreak/>
               <w:t>Resource related</w:t>
             </w:r>
           </w:p>
@@ -11185,7 +11111,14 @@
         <w:rPr>
           <w:rFonts w:ascii="Calibri" w:eastAsia="Calibri" w:hAnsi="Calibri" w:cs="Calibri"/>
         </w:rPr>
-        <w:t>73 out of 96 papers reported methodological limitations in their studies involving robotics and individuals with intellectual disabilities. The most common limitations included small sample sizes (Valadao et al., 2016; Alnajjar et al., 2021; Attawibulkul et al., 2019; Casellato et al., 2017; Chaldi &amp; Mantzanidou, 2021; Kim et al., 2014), limited intervention duration and lack of long-term follow-up (Bharatharaj et al., 2016; Marathaki et al., 2022), absence of control groups (Charron et al., 2017; Conti et al., 2020; Costa et al., 2013), limited generalizability due to participant characteristics or contextual factors (Brivio et al., 2021; De Korte et al., 2020; Chevalier et al., n.d.), heterogeneity in assessment methods and intervention protocols (Zanatta et al., 2023), and challenges in accurately measuring social skills and potential assessment bias (Zhanatkyzy et al., 2020). These limitations significantly impact the statistical power, generalizability, and comparability of findings across studies.</w:t>
+        <w:t xml:space="preserve">73 out of 96 papers reported methodological limitations in their studies involving robotics and individuals with intellectual disabilities. The most common limitations included small sample sizes (Valadao et al., 2016; Alnajjar et al., 2021; Attawibulkul et al., 2019; Casellato et al., 2017; Chaldi &amp; Mantzanidou, 2021; Kim et al., 2014), limited intervention duration and lack of long-term follow-up (Bharatharaj et al., 2016; Marathaki et al., 2022), absence of control groups (Charron et al., 2017; Conti et al., 2020; Costa et al., 2013), limited generalizability due to participant characteristics or contextual factors (Brivio et al., 2021; De Korte et al., 2020; </w:t>
+      </w:r>
+      <w:r>
+        <w:rPr>
+          <w:rFonts w:ascii="Calibri" w:eastAsia="Calibri" w:hAnsi="Calibri" w:cs="Calibri"/>
+        </w:rPr>
+        <w:lastRenderedPageBreak/>
+        <w:t>Chevalier et al., n.d.), heterogeneity in assessment methods and intervention protocols (Zanatta et al., 2023), and challenges in accurately measuring social skills and potential assessment bias (Zhanatkyzy et al., 2020). These limitations significantly impact the statistical power, generalizability, and comparability of findings across studies.</w:t>
       </w:r>
     </w:p>
     <w:p>
@@ -11285,7 +11218,14 @@
         <w:rPr>
           <w:rFonts w:ascii="Calibri" w:eastAsia="Calibri" w:hAnsi="Calibri" w:cs="Calibri"/>
         </w:rPr>
-        <w:t>16 out of 97 papers (16.5%) reported research design limitations. These limitations included concerns regarding artificial experimental settings (Alnajjar et al., 2021; Kim et al., 2021), limitations in screen-based robot interaction approaches (Chevalier et al., n.d.), focus on tool development rather than comprehensive outcome assessment (Charron et al., 2017; Costa et al., 2014; Sandygulova et al., 2019), need for better understanding of intervention mechanisms (De Korte et al., 2020; Marzano et al., 2021), insufficient depth in examining socio-economic factors and external activities' influence (Talaei-Khoeli et al., 2017), issues with participant selection criteria (Wood et al., 2019), concerns about participants' ability to interact with robots independently (Yun et al., 2016), and the need for more comprehensive outcome evaluations (Sartorato et al., 2017; Santos et al., 2023; Zanatta et al., 2023; Reardon et al., 2018).</w:t>
+        <w:t xml:space="preserve">16 out of 97 papers (16.5%) reported research design limitations. These limitations included concerns regarding artificial experimental settings (Alnajjar et al., 2021; Kim et al., 2021), limitations in screen-based robot interaction approaches (Chevalier et al., n.d.), focus on tool development rather than comprehensive outcome assessment (Charron et al., 2017; Costa et al., 2014; Sandygulova et al., 2019), need for better understanding of intervention mechanisms (De Korte et al., 2020; Marzano et al., 2021), insufficient depth in examining socio-economic </w:t>
+      </w:r>
+      <w:r>
+        <w:rPr>
+          <w:rFonts w:ascii="Calibri" w:eastAsia="Calibri" w:hAnsi="Calibri" w:cs="Calibri"/>
+        </w:rPr>
+        <w:lastRenderedPageBreak/>
+        <w:t>factors and external activities' influence (Talaei-Khoeli et al., 2017), issues with participant selection criteria (Wood et al., 2019), concerns about participants' ability to interact with robots independently (Yun et al., 2016), and the need for more comprehensive outcome evaluations (Sartorato et al., 2017; Santos et al., 2023; Zanatta et al., 2023; Reardon et al., 2018).</w:t>
       </w:r>
     </w:p>
     <w:p>
@@ -11329,14 +11269,7 @@
         <w:rPr>
           <w:rFonts w:ascii="Calibri" w:eastAsia="Calibri" w:hAnsi="Calibri" w:cs="Calibri"/>
         </w:rPr>
-        <w:t xml:space="preserve">23 out of 96 papers reported assessment limitations, while 73 papers did not mention any assessment-related constraints. The identified limitations focused on challenges in measuring complex social interactions and capturing behavioral nuances during robot-assisted interventions. Studies reported difficulty in capturing behavioral nuances and limited depth of assessment when evaluating social-emotional understanding interventions (Marino et al., 2020; De Korte et al., 2020), challenges in measuring complex social interactions between participants and robotic systems (Marzano et al., 2021; Nanou et al., 2021), limitations in accurately measuring complex social interactions and behavioral responses in autism-specific research (Alnajjar et al., 2021; Bharatharaj et al., 2017; Boccanfuso et al., 2016), difficulties in capturing subtle behavioral changes during long-term, in-home interventions (Scassellati et al., 2018; </w:t>
-      </w:r>
-      <w:r>
-        <w:rPr>
-          <w:rFonts w:ascii="Calibri" w:eastAsia="Calibri" w:hAnsi="Calibri" w:cs="Calibri"/>
-        </w:rPr>
-        <w:lastRenderedPageBreak/>
-        <w:t>Shah et al., 2023), challenges in accurately perceiving and assessing student behavior during robot-assisted learning activities (Reardon et al., 2018), and methodological constraints related to data collection and analysis (Rakhymbayeva &amp; Sandygulova, 2021; Zanatta et al., 2023).</w:t>
+        <w:t>23 out of 96 papers reported assessment limitations, while 73 papers did not mention any assessment-related constraints. The identified limitations focused on challenges in measuring complex social interactions and capturing behavioral nuances during robot-assisted interventions. Studies reported difficulty in capturing behavioral nuances and limited depth of assessment when evaluating social-emotional understanding interventions (Marino et al., 2020; De Korte et al., 2020), challenges in measuring complex social interactions between participants and robotic systems (Marzano et al., 2021; Nanou et al., 2021), limitations in accurately measuring complex social interactions and behavioral responses in autism-specific research (Alnajjar et al., 2021; Bharatharaj et al., 2017; Boccanfuso et al., 2016), difficulties in capturing subtle behavioral changes during long-term, in-home interventions (Scassellati et al., 2018; Shah et al., 2023), challenges in accurately perceiving and assessing student behavior during robot-assisted learning activities (Reardon et al., 2018), and methodological constraints related to data collection and analysis (Rakhymbayeva &amp; Sandygulova, 2021; Zanatta et al., 2023).</w:t>
       </w:r>
     </w:p>
     <w:p>
@@ -11378,6 +11311,7 @@
           <w:szCs w:val="24"/>
           <w:lang w:val="es-ES"/>
         </w:rPr>
+        <w:lastRenderedPageBreak/>
         <w:t>Discusion</w:t>
       </w:r>
     </w:p>
@@ -11588,15 +11522,7 @@
           <w:rFonts w:ascii="Calibri" w:eastAsia="Calibri" w:hAnsi="Calibri" w:cs="Calibri"/>
           <w:lang w:val="es-ES"/>
         </w:rPr>
-        <w:t xml:space="preserve">En el campo de las habilidades cognitivas y motoras, estudios como el de Moorthy y Pugazhenthi (2017) y Reardon et al. (2019) reportaron mejoras en habilidades psicomotoras, razonamiento geométrico y habilidades vocacionales. Esto se debe a que los robots ofrecen la ventaja de </w:t>
-      </w:r>
-      <w:r>
-        <w:rPr>
-          <w:rFonts w:ascii="Calibri" w:eastAsia="Calibri" w:hAnsi="Calibri" w:cs="Calibri"/>
-          <w:lang w:val="es-ES"/>
-        </w:rPr>
-        <w:lastRenderedPageBreak/>
-        <w:t>proporcionar tareas repetitivas y estructuradas</w:t>
+        <w:t>En el campo de las habilidades cognitivas y motoras, estudios como el de Moorthy y Pugazhenthi (2017) y Reardon et al. (2019) reportaron mejoras en habilidades psicomotoras, razonamiento geométrico y habilidades vocacionales. Esto se debe a que los robots ofrecen la ventaja de proporcionar tareas repetitivas y estructuradas</w:t>
       </w:r>
       <w:r>
         <w:rPr>
@@ -11843,15 +11769,7 @@
           <w:rFonts w:ascii="Calibri" w:eastAsia="Calibri" w:hAnsi="Calibri" w:cs="Calibri"/>
           <w:lang w:val="es-ES"/>
         </w:rPr>
-        <w:t xml:space="preserve">Los avances en habilidades psicomotoras y cognitivas observados por Moorthy y Pugazhenthi (2017) y Reardon et al. (2019) amplían los hallazgos de revisiones anteriores como la de Begum </w:t>
-      </w:r>
-      <w:r>
-        <w:rPr>
-          <w:rFonts w:ascii="Calibri" w:eastAsia="Calibri" w:hAnsi="Calibri" w:cs="Calibri"/>
-          <w:lang w:val="es-ES"/>
-        </w:rPr>
-        <w:lastRenderedPageBreak/>
-        <w:t xml:space="preserve">et al. </w:t>
+        <w:t xml:space="preserve">Los avances en habilidades psicomotoras y cognitivas observados por Moorthy y Pugazhenthi (2017) y Reardon et al. (2019) amplían los hallazgos de revisiones anteriores como la de Begum et al. </w:t>
       </w:r>
       <w:r>
         <w:rPr>
@@ -11975,7 +11893,15 @@
           <w:rFonts w:ascii="Calibri" w:eastAsia="Calibri" w:hAnsi="Calibri" w:cs="Calibri"/>
           <w:lang w:val="es-ES"/>
         </w:rPr>
-        <w:t xml:space="preserve"> estudio destaca por la diversidad de métodos de recolección de datos y el uso de herramientas de evaluación estandarizadas </w:t>
+        <w:t xml:space="preserve"> estudio destaca por la diversidad de métodos de recolección de datos y el uso de herramientas </w:t>
+      </w:r>
+      <w:r>
+        <w:rPr>
+          <w:rFonts w:ascii="Calibri" w:eastAsia="Calibri" w:hAnsi="Calibri" w:cs="Calibri"/>
+          <w:lang w:val="es-ES"/>
+        </w:rPr>
+        <w:lastRenderedPageBreak/>
+        <w:t xml:space="preserve">de evaluación estandarizadas </w:t>
       </w:r>
       <w:r>
         <w:rPr>
@@ -12128,15 +12054,7 @@
           <w:rFonts w:ascii="Calibri" w:eastAsia="Calibri" w:hAnsi="Calibri" w:cs="Calibri"/>
           <w:lang w:val="es-ES"/>
         </w:rPr>
-        <w:t xml:space="preserve">2. Duración de las intervenciones: Muchos estudios se caracterizaron por periodos de intervención cortos (Bharatharaj et al., 2017; Taheri et al., 2017; Kajopoulos et al., 2015). Esto puede no reflejar el potencial de mejoras sostenidas o capturar el impacto completo de las terapias asistidas con tecnología a largo plazo, ya que las terapias de este tipo suelen requerir un tiempo de adaptación tanto para los pacientes como para los profesionales. Por lo tanto, una intervención de corta duración podría subestimar los efectos positivos reales y limitar la </w:t>
-      </w:r>
-      <w:r>
-        <w:rPr>
-          <w:rFonts w:ascii="Calibri" w:eastAsia="Calibri" w:hAnsi="Calibri" w:cs="Calibri"/>
-          <w:lang w:val="es-ES"/>
-        </w:rPr>
-        <w:lastRenderedPageBreak/>
-        <w:t>capacidad de evaluar cambios significativos en habilidades o comportamientos a lo largo del tiempo.</w:t>
+        <w:t>2. Duración de las intervenciones: Muchos estudios se caracterizaron por periodos de intervención cortos (Bharatharaj et al., 2017; Taheri et al., 2017; Kajopoulos et al., 2015). Esto puede no reflejar el potencial de mejoras sostenidas o capturar el impacto completo de las terapias asistidas con tecnología a largo plazo, ya que las terapias de este tipo suelen requerir un tiempo de adaptación tanto para los pacientes como para los profesionales. Por lo tanto, una intervención de corta duración podría subestimar los efectos positivos reales y limitar la capacidad de evaluar cambios significativos en habilidades o comportamientos a lo largo del tiempo.</w:t>
       </w:r>
     </w:p>
     <w:p>
@@ -12220,6 +12138,7 @@
           <w:rFonts w:ascii="Calibri" w:eastAsia="Calibri" w:hAnsi="Calibri" w:cs="Calibri"/>
           <w:lang w:val="es-ES"/>
         </w:rPr>
+        <w:lastRenderedPageBreak/>
         <w:t xml:space="preserve">Un desafío identificado en varios estudios fue la dificultad de trasladar las habilidades adquiridas durante las intervenciones a interacciones del mundo real (Marino et al., 2019; Kajopoulos et al., 2015; Costa et al., 2013). </w:t>
       </w:r>
       <w:r>
@@ -12327,15 +12246,7 @@
           <w:rFonts w:ascii="Calibri" w:eastAsia="Calibri" w:hAnsi="Calibri" w:cs="Calibri"/>
           <w:lang w:val="es-ES"/>
         </w:rPr>
-        <w:t xml:space="preserve">. Esta integración deficiente entre los diferentes componentes puede limitar la funcionalidad y la capacidad de las tecnologías para trabajar de manera conjunta. La falta de </w:t>
-      </w:r>
-      <w:r>
-        <w:rPr>
-          <w:rFonts w:ascii="Calibri" w:eastAsia="Calibri" w:hAnsi="Calibri" w:cs="Calibri"/>
-          <w:lang w:val="es-ES"/>
-        </w:rPr>
-        <w:lastRenderedPageBreak/>
-        <w:t xml:space="preserve">interoperabilidad puede generar inconsistencias en los datos recogidos, tiempos de respuesta ineficientes o incluso la imposibilidad de ejecutar ciertas funciones necesarias para la intervención. En muchos casos, estas limitaciones restringen la escalabilidad y el potencial de adopción de las tecnologías en la práctica clínica, reduciendo su impacto general. </w:t>
+        <w:t xml:space="preserve">. Esta integración deficiente entre los diferentes componentes puede limitar la funcionalidad y la capacidad de las tecnologías para trabajar de manera conjunta. La falta de interoperabilidad puede generar inconsistencias en los datos recogidos, tiempos de respuesta ineficientes o incluso la imposibilidad de ejecutar ciertas funciones necesarias para la intervención. En muchos casos, estas limitaciones restringen la escalabilidad y el potencial de adopción de las tecnologías en la práctica clínica, reduciendo su impacto general. </w:t>
       </w:r>
     </w:p>
     <w:p>
@@ -12434,6 +12345,7 @@
           <w:bCs/>
           <w:lang w:val="es-ES"/>
         </w:rPr>
+        <w:lastRenderedPageBreak/>
         <w:t>Costos y accesibilidad</w:t>
       </w:r>
     </w:p>
@@ -12619,15 +12531,7 @@
           <w:rFonts w:ascii="Calibri" w:eastAsia="Calibri" w:hAnsi="Calibri" w:cs="Calibri"/>
           <w:lang w:val="es-ES"/>
         </w:rPr>
-        <w:t xml:space="preserve">El uso de herramientas de inteligencia artificial (IA), específicamente ChatGPT, para el análisis de resúmenes y textos completos, representa un enfoque innovador en la síntesis de literatura. Sin </w:t>
-      </w:r>
-      <w:r>
-        <w:rPr>
-          <w:rFonts w:ascii="Calibri" w:eastAsia="Calibri" w:hAnsi="Calibri" w:cs="Calibri"/>
-          <w:lang w:val="es-ES"/>
-        </w:rPr>
-        <w:lastRenderedPageBreak/>
-        <w:t>embargo, la eficacia de estas herramientas está ligada a la formulación de las preguntas de filtrado y a las capacidades actuales de la IA para interpretar contenido científico especializado.</w:t>
+        <w:t>El uso de herramientas de inteligencia artificial (IA), específicamente ChatGPT, para el análisis de resúmenes y textos completos, representa un enfoque innovador en la síntesis de literatura. Sin embargo, la eficacia de estas herramientas está ligada a la formulación de las preguntas de filtrado y a las capacidades actuales de la IA para interpretar contenido científico especializado.</w:t>
       </w:r>
       <w:r>
         <w:rPr>
@@ -12707,6 +12611,7 @@
           <w:rFonts w:ascii="Calibri" w:eastAsia="Calibri" w:hAnsi="Calibri" w:cs="Calibri"/>
           <w:lang w:val="es-ES"/>
         </w:rPr>
+        <w:lastRenderedPageBreak/>
         <w:t>La decisión de excluir estudios que no especificaban el rango de edad de los participantes o que incluían a adultos y adultos mayores fue tomada con el objetivo de enfocar la revisión en poblaciones más jóvenes. Sin embargo, esta restricción puede haber resultado en la omisión de otras perspectivas y resultados potencialmente aplicables a un espectro más amplio de individuos con discapacidades intelectuales.</w:t>
       </w:r>
       <w:r>
@@ -12838,15 +12743,7 @@
           <w:rFonts w:ascii="Calibri" w:eastAsia="Calibri" w:hAnsi="Calibri" w:cs="Calibri"/>
           <w:lang w:val="es-ES"/>
         </w:rPr>
-        <w:t xml:space="preserve">Integración en terapias existentes: Los profesionales de la salud y educadores deberían considerar la incorporación de robots sociales como herramientas complementarias en sus </w:t>
-      </w:r>
-      <w:r>
-        <w:rPr>
-          <w:rFonts w:ascii="Calibri" w:eastAsia="Calibri" w:hAnsi="Calibri" w:cs="Calibri"/>
-          <w:lang w:val="es-ES"/>
-        </w:rPr>
-        <w:lastRenderedPageBreak/>
-        <w:t>intervenciones actuales, especialmente para mejorar habilidades sociales, comunicativas y emocionales.</w:t>
+        <w:t>Integración en terapias existentes: Los profesionales de la salud y educadores deberían considerar la incorporación de robots sociales como herramientas complementarias en sus intervenciones actuales, especialmente para mejorar habilidades sociales, comunicativas y emocionales.</w:t>
       </w:r>
     </w:p>
     <w:p>
@@ -12981,6 +12878,7 @@
           <w:rFonts w:ascii="Calibri" w:eastAsia="Calibri" w:hAnsi="Calibri" w:cs="Calibri"/>
           <w:lang w:val="es-ES"/>
         </w:rPr>
+        <w:lastRenderedPageBreak/>
         <w:t xml:space="preserve">1. </w:t>
       </w:r>
       <w:r>
@@ -13174,7 +13072,6 @@
           <w:rFonts w:ascii="Calibri" w:eastAsia="Calibri" w:hAnsi="Calibri" w:cs="Calibri"/>
           <w:lang w:val="es-ES"/>
         </w:rPr>
-        <w:lastRenderedPageBreak/>
         <w:t>4. Optimización tecnológica: Investigar cómo mejorar la robustez y fiabilidad de los sistemas robóticos para reducir los problemas técnicos durante las intervenciones.</w:t>
       </w:r>
     </w:p>
@@ -13260,6 +13157,7 @@
           <w:rFonts w:ascii="Calibri" w:eastAsia="Calibri" w:hAnsi="Calibri" w:cs="Calibri"/>
           <w:lang w:val="es-ES"/>
         </w:rPr>
+        <w:lastRenderedPageBreak/>
         <w:t xml:space="preserve">Estas implicaciones subrayan la necesidad de un enfoque multidisciplinario y colaborativo para maximizar el potencial de los robots sociales en el apoyo a </w:t>
       </w:r>
       <w:r>
@@ -13527,7 +13425,6 @@
           <w:i/>
           <w:iCs/>
         </w:rPr>
-        <w:lastRenderedPageBreak/>
         <w:t>4 things you should know about rethinking disability inclusion | UN DESA Voice</w:t>
       </w:r>
       <w:r>
@@ -13663,6 +13560,7 @@
         <w:rPr>
           <w:rFonts w:ascii="Calibri" w:eastAsia="Calibri" w:hAnsi="Calibri" w:cs="Calibri"/>
         </w:rPr>
+        <w:lastRenderedPageBreak/>
         <w:t xml:space="preserve">Wehmeyer, M.L., Davies, D.K., Stock, S.E. et al. Applied Cognitive Technologies to Support the Autonomy of People with Intellectual and Developmental Disabilities. </w:t>
       </w:r>
       <w:r>
@@ -13891,7 +13789,6 @@
           <w:bCs/>
           <w:color w:val="212121"/>
         </w:rPr>
-        <w:lastRenderedPageBreak/>
         <w:t>(</w:t>
       </w:r>
       <w:r>
@@ -14069,6 +13966,7 @@
         <w:rPr>
           <w:rFonts w:ascii="Calibri" w:eastAsia="Calibri" w:hAnsi="Calibri" w:cs="Calibri"/>
         </w:rPr>
+        <w:lastRenderedPageBreak/>
         <w:t>(Begum et al. (2016)</w:t>
       </w:r>
       <w:r>
@@ -15857,6 +15755,7 @@
   <w:style w:type="character" w:default="1" w:styleId="Fontepargpadro">
     <w:name w:val="Default Paragraph Font"/>
     <w:uiPriority w:val="1"/>
+    <w:semiHidden/>
     <w:unhideWhenUsed/>
   </w:style>
   <w:style w:type="table" w:default="1" w:styleId="Tabelanormal">

</xml_diff>